<commit_message>
Notecard and Vector Calculus
Notecard and Vector Calculus
</commit_message>
<xml_diff>
--- a/ECEN390/HW/Vector Calculus HW/Vector Calculus HW.docx
+++ b/ECEN390/HW/Vector Calculus HW/Vector Calculus HW.docx
@@ -502,13 +502,7 @@
                     <w:rPr>
                       <w:rFonts w:ascii="Cambria Math" w:hAnsi="Cambria Math" w:cs="Arial"/>
                     </w:rPr>
-                    <m:t>∂</m:t>
-                  </m:r>
-                  <m:r>
-                    <w:rPr>
-                      <w:rFonts w:ascii="Cambria Math" w:hAnsi="Cambria Math" w:cs="Arial"/>
-                    </w:rPr>
-                    <m:t>y</m:t>
+                    <m:t>∂y</m:t>
                   </m:r>
                 </m:den>
               </m:f>
@@ -569,13 +563,7 @@
                     <w:rPr>
                       <w:rFonts w:ascii="Cambria Math" w:hAnsi="Cambria Math" w:cs="Arial"/>
                     </w:rPr>
-                    <m:t>∂</m:t>
-                  </m:r>
-                  <m:r>
-                    <w:rPr>
-                      <w:rFonts w:ascii="Cambria Math" w:hAnsi="Cambria Math" w:cs="Arial"/>
-                    </w:rPr>
-                    <m:t>z</m:t>
+                    <m:t>∂z</m:t>
                   </m:r>
                 </m:den>
               </m:f>
@@ -628,15 +616,7 @@
               <w:sz w:val="24"/>
               <w:szCs w:val="24"/>
             </w:rPr>
-            <m:t>)</m:t>
-          </m:r>
-          <m:r>
-            <w:rPr>
-              <w:rFonts w:ascii="Cambria Math" w:hAnsi="Cambria Math" w:cs="Arial"/>
-              <w:sz w:val="24"/>
-              <w:szCs w:val="24"/>
-            </w:rPr>
-            <m:t>=</m:t>
+            <m:t>)=</m:t>
           </m:r>
           <m:acc>
             <m:accPr>
@@ -1130,459 +1110,6 @@
           <w:szCs w:val="24"/>
         </w:rPr>
         <w:t>(2 Points</w:t>
-      </w:r>
-      <w:r>
-        <w:rPr>
-          <w:rFonts w:ascii="Cambria Math" w:hAnsi="Cambria Math" w:cs="Arial"/>
-          <w:sz w:val="24"/>
-          <w:szCs w:val="24"/>
-        </w:rPr>
-        <w:t>.</w:t>
-      </w:r>
-      <w:r>
-        <w:rPr>
-          <w:rFonts w:ascii="Cambria Math" w:hAnsi="Cambria Math" w:cs="Arial"/>
-          <w:sz w:val="24"/>
-          <w:szCs w:val="24"/>
-        </w:rPr>
-        <w:t>)</w:t>
-      </w:r>
-    </w:p>
-    <w:p>
-      <w:pPr>
-        <w:spacing w:after="0"/>
-        <w:rPr>
-          <w:rFonts w:ascii="Cambria Math" w:hAnsi="Cambria Math" w:cs="Arial"/>
-          <w:sz w:val="24"/>
-          <w:szCs w:val="24"/>
-        </w:rPr>
-      </w:pPr>
-    </w:p>
-    <w:p>
-      <w:pPr>
-        <w:spacing w:after="0"/>
-        <w:rPr>
-          <w:rFonts w:ascii="Cambria Math" w:hAnsi="Cambria Math" w:cs="Arial"/>
-          <w:sz w:val="24"/>
-          <w:szCs w:val="24"/>
-        </w:rPr>
-      </w:pPr>
-    </w:p>
-    <w:p>
-      <w:pPr>
-        <w:spacing w:after="0"/>
-        <w:rPr>
-          <w:rFonts w:ascii="Cambria Math" w:hAnsi="Cambria Math" w:cs="Arial"/>
-          <w:color w:val="2F5496" w:themeColor="accent1" w:themeShade="BF"/>
-          <w:sz w:val="24"/>
-          <w:szCs w:val="24"/>
-        </w:rPr>
-      </w:pPr>
-    </w:p>
-    <w:p>
-      <w:pPr>
-        <w:spacing w:after="0"/>
-        <w:rPr>
-          <w:rFonts w:ascii="Cambria Math" w:hAnsi="Cambria Math" w:cs="Arial"/>
-          <w:color w:val="2F5496" w:themeColor="accent1" w:themeShade="BF"/>
-          <w:sz w:val="24"/>
-          <w:szCs w:val="24"/>
-        </w:rPr>
-      </w:pPr>
-    </w:p>
-    <w:p>
-      <w:pPr>
-        <w:spacing w:after="0"/>
-        <w:rPr>
-          <w:rFonts w:ascii="Cambria Math" w:hAnsi="Cambria Math" w:cs="Arial"/>
-          <w:color w:val="2F5496" w:themeColor="accent1" w:themeShade="BF"/>
-          <w:sz w:val="24"/>
-          <w:szCs w:val="24"/>
-        </w:rPr>
-      </w:pPr>
-    </w:p>
-    <w:p>
-      <w:pPr>
-        <w:pStyle w:val="ListParagraph"/>
-        <w:numPr>
-          <w:ilvl w:val="0"/>
-          <w:numId w:val="1"/>
-        </w:numPr>
-        <w:spacing w:after="0"/>
-        <w:rPr>
-          <w:rFonts w:ascii="Cambria Math" w:hAnsi="Cambria Math" w:cs="Arial"/>
-          <w:sz w:val="24"/>
-          <w:szCs w:val="24"/>
-        </w:rPr>
-      </w:pPr>
-      <w:r>
-        <w:rPr>
-          <w:rFonts w:ascii="Cambria Math" w:hAnsi="Cambria Math" w:cs="Arial"/>
-          <w:sz w:val="24"/>
-          <w:szCs w:val="24"/>
-        </w:rPr>
-        <w:t xml:space="preserve">Derive by hand the expression for the divergence of </w:t>
-      </w:r>
-      <w:proofErr w:type="gramStart"/>
-      <w:r>
-        <w:rPr>
-          <w:rFonts w:ascii="Cambria Math" w:hAnsi="Cambria Math" w:cs="Arial"/>
-          <w:sz w:val="24"/>
-          <w:szCs w:val="24"/>
-        </w:rPr>
-        <w:t xml:space="preserve">the </w:t>
-      </w:r>
-      <w:r>
-        <w:rPr>
-          <w:rFonts w:ascii="Cambria Math" w:hAnsi="Cambria Math" w:cs="Arial"/>
-          <w:sz w:val="24"/>
-          <w:szCs w:val="24"/>
-        </w:rPr>
-        <w:t>vector</w:t>
-      </w:r>
-      <w:proofErr w:type="gramEnd"/>
-      <w:r>
-        <w:rPr>
-          <w:rFonts w:ascii="Cambria Math" w:hAnsi="Cambria Math" w:cs="Arial"/>
-          <w:sz w:val="24"/>
-          <w:szCs w:val="24"/>
-        </w:rPr>
-        <w:t xml:space="preserve"> </w:t>
-      </w:r>
-      <w:r>
-        <w:rPr>
-          <w:rFonts w:ascii="Cambria Math" w:hAnsi="Cambria Math" w:cs="Arial"/>
-          <w:b/>
-          <w:sz w:val="24"/>
-          <w:szCs w:val="24"/>
-        </w:rPr>
-        <w:t>A</w:t>
-      </w:r>
-      <w:r>
-        <w:rPr>
-          <w:rFonts w:ascii="Cambria Math" w:hAnsi="Cambria Math" w:cs="Arial"/>
-          <w:sz w:val="24"/>
-          <w:szCs w:val="24"/>
-        </w:rPr>
-        <w:t xml:space="preserve"> =</w:t>
-      </w:r>
-      <m:oMath>
-        <m:r>
-          <w:rPr>
-            <w:rFonts w:ascii="Cambria Math" w:hAnsi="Cambria Math" w:cs="Arial"/>
-            <w:sz w:val="24"/>
-            <w:szCs w:val="24"/>
-          </w:rPr>
-          <m:t xml:space="preserve"> </m:t>
-        </m:r>
-        <m:acc>
-          <m:accPr>
-            <m:ctrlPr>
-              <w:rPr>
-                <w:rFonts w:ascii="Cambria Math" w:hAnsi="Cambria Math" w:cs="Arial"/>
-                <w:i/>
-                <w:iCs/>
-                <w:sz w:val="24"/>
-                <w:szCs w:val="24"/>
-              </w:rPr>
-            </m:ctrlPr>
-          </m:accPr>
-          <m:e>
-            <m:r>
-              <m:rPr>
-                <m:sty m:val="b"/>
-              </m:rPr>
-              <w:rPr>
-                <w:rFonts w:ascii="Cambria Math" w:hAnsi="Cambria Math" w:cs="Arial"/>
-                <w:sz w:val="24"/>
-                <w:szCs w:val="24"/>
-              </w:rPr>
-              <m:t>x</m:t>
-            </m:r>
-          </m:e>
-        </m:acc>
-        <m:r>
-          <w:rPr>
-            <w:rFonts w:ascii="Cambria Math" w:hAnsi="Cambria Math" w:cs="Arial"/>
-            <w:sz w:val="24"/>
-            <w:szCs w:val="24"/>
-          </w:rPr>
-          <m:t>2</m:t>
-        </m:r>
-        <m:sSup>
-          <m:sSupPr>
-            <m:ctrlPr>
-              <w:rPr>
-                <w:rFonts w:ascii="Cambria Math" w:hAnsi="Cambria Math" w:cs="Arial"/>
-                <w:sz w:val="24"/>
-                <w:szCs w:val="24"/>
-              </w:rPr>
-            </m:ctrlPr>
-          </m:sSupPr>
-          <m:e>
-            <m:r>
-              <m:rPr>
-                <m:sty m:val="p"/>
-              </m:rPr>
-              <w:rPr>
-                <w:rFonts w:ascii="Cambria Math" w:hAnsi="Cambria Math" w:cs="Arial"/>
-                <w:sz w:val="24"/>
-                <w:szCs w:val="24"/>
-              </w:rPr>
-              <m:t>x</m:t>
-            </m:r>
-          </m:e>
-          <m:sup>
-            <m:r>
-              <m:rPr>
-                <m:sty m:val="p"/>
-              </m:rPr>
-              <w:rPr>
-                <w:rFonts w:ascii="Cambria Math" w:hAnsi="Cambria Math" w:cs="Arial"/>
-                <w:sz w:val="24"/>
-                <w:szCs w:val="24"/>
-              </w:rPr>
-              <m:t>2</m:t>
-            </m:r>
-          </m:sup>
-        </m:sSup>
-        <m:r>
-          <w:rPr>
-            <w:rFonts w:ascii="Cambria Math" w:hAnsi="Cambria Math" w:cs="Arial"/>
-            <w:sz w:val="24"/>
-            <w:szCs w:val="24"/>
-          </w:rPr>
-          <m:t> +</m:t>
-        </m:r>
-        <m:acc>
-          <m:accPr>
-            <m:ctrlPr>
-              <w:rPr>
-                <w:rFonts w:ascii="Cambria Math" w:hAnsi="Cambria Math" w:cs="Arial"/>
-                <w:i/>
-                <w:iCs/>
-                <w:sz w:val="24"/>
-                <w:szCs w:val="24"/>
-              </w:rPr>
-            </m:ctrlPr>
-          </m:accPr>
-          <m:e>
-            <m:r>
-              <m:rPr>
-                <m:sty m:val="b"/>
-              </m:rPr>
-              <w:rPr>
-                <w:rFonts w:ascii="Cambria Math" w:hAnsi="Cambria Math" w:cs="Arial"/>
-                <w:sz w:val="24"/>
-                <w:szCs w:val="24"/>
-              </w:rPr>
-              <m:t>y</m:t>
-            </m:r>
-          </m:e>
-        </m:acc>
-        <m:sSup>
-          <m:sSupPr>
-            <m:ctrlPr>
-              <w:rPr>
-                <w:rFonts w:ascii="Cambria Math" w:hAnsi="Cambria Math" w:cs="Arial"/>
-                <w:sz w:val="24"/>
-                <w:szCs w:val="24"/>
-              </w:rPr>
-            </m:ctrlPr>
-          </m:sSupPr>
-          <m:e>
-            <m:r>
-              <m:rPr>
-                <m:sty m:val="p"/>
-              </m:rPr>
-              <w:rPr>
-                <w:rFonts w:ascii="Cambria Math" w:hAnsi="Cambria Math" w:cs="Arial"/>
-                <w:sz w:val="24"/>
-                <w:szCs w:val="24"/>
-              </w:rPr>
-              <m:t>3y</m:t>
-            </m:r>
-          </m:e>
-          <m:sup>
-            <m:r>
-              <m:rPr>
-                <m:sty m:val="p"/>
-              </m:rPr>
-              <w:rPr>
-                <w:rFonts w:ascii="Cambria Math" w:hAnsi="Cambria Math" w:cs="Arial"/>
-                <w:sz w:val="24"/>
-                <w:szCs w:val="24"/>
-              </w:rPr>
-              <m:t>3</m:t>
-            </m:r>
-          </m:sup>
-        </m:sSup>
-        <m:r>
-          <w:rPr>
-            <w:rFonts w:ascii="Cambria Math" w:hAnsi="Cambria Math" w:cs="Arial"/>
-            <w:sz w:val="24"/>
-            <w:szCs w:val="24"/>
-          </w:rPr>
-          <m:t>+ </m:t>
-        </m:r>
-        <m:acc>
-          <m:accPr>
-            <m:ctrlPr>
-              <w:rPr>
-                <w:rFonts w:ascii="Cambria Math" w:hAnsi="Cambria Math" w:cs="Arial"/>
-                <w:i/>
-                <w:iCs/>
-                <w:sz w:val="24"/>
-                <w:szCs w:val="24"/>
-              </w:rPr>
-            </m:ctrlPr>
-          </m:accPr>
-          <m:e>
-            <m:r>
-              <m:rPr>
-                <m:sty m:val="b"/>
-              </m:rPr>
-              <w:rPr>
-                <w:rFonts w:ascii="Cambria Math" w:hAnsi="Cambria Math" w:cs="Arial"/>
-                <w:sz w:val="24"/>
-                <w:szCs w:val="24"/>
-              </w:rPr>
-              <m:t>z</m:t>
-            </m:r>
-          </m:e>
-        </m:acc>
-        <m:r>
-          <m:rPr>
-            <m:sty m:val="p"/>
-          </m:rPr>
-          <w:rPr>
-            <w:rFonts w:ascii="Cambria Math" w:hAnsi="Cambria Math" w:cs="Arial"/>
-            <w:sz w:val="24"/>
-            <w:szCs w:val="24"/>
-          </w:rPr>
-          <m:t>4</m:t>
-        </m:r>
-        <m:sSup>
-          <m:sSupPr>
-            <m:ctrlPr>
-              <w:rPr>
-                <w:rFonts w:ascii="Cambria Math" w:hAnsi="Cambria Math" w:cs="Arial"/>
-                <w:sz w:val="24"/>
-                <w:szCs w:val="24"/>
-              </w:rPr>
-            </m:ctrlPr>
-          </m:sSupPr>
-          <m:e>
-            <m:r>
-              <m:rPr>
-                <m:sty m:val="p"/>
-              </m:rPr>
-              <w:rPr>
-                <w:rFonts w:ascii="Cambria Math" w:hAnsi="Cambria Math" w:cs="Arial"/>
-                <w:sz w:val="24"/>
-                <w:szCs w:val="24"/>
-              </w:rPr>
-              <m:t>z</m:t>
-            </m:r>
-          </m:e>
-          <m:sup>
-            <m:r>
-              <m:rPr>
-                <m:sty m:val="p"/>
-              </m:rPr>
-              <w:rPr>
-                <w:rFonts w:ascii="Cambria Math" w:hAnsi="Cambria Math" w:cs="Arial"/>
-                <w:sz w:val="24"/>
-                <w:szCs w:val="24"/>
-              </w:rPr>
-              <m:t>4</m:t>
-            </m:r>
-          </m:sup>
-        </m:sSup>
-      </m:oMath>
-      <w:r>
-        <w:rPr>
-          <w:rFonts w:ascii="Cambria Math" w:eastAsiaTheme="minorEastAsia" w:hAnsi="Cambria Math" w:cs="Arial"/>
-          <w:sz w:val="24"/>
-          <w:szCs w:val="24"/>
-        </w:rPr>
-        <w:t xml:space="preserve"> using Cartesian coordinates, i</w:t>
-      </w:r>
-      <w:bookmarkStart w:id="1" w:name="_Hlk13572987"/>
-      <w:proofErr w:type="spellStart"/>
-      <w:r>
-        <w:rPr>
-          <w:rFonts w:ascii="Cambria Math" w:eastAsiaTheme="minorEastAsia" w:hAnsi="Cambria Math" w:cs="Arial"/>
-          <w:sz w:val="24"/>
-          <w:szCs w:val="24"/>
-        </w:rPr>
-        <w:t>ncluding</w:t>
-      </w:r>
-      <w:proofErr w:type="spellEnd"/>
-      <w:r>
-        <w:rPr>
-          <w:rFonts w:ascii="Cambria Math" w:eastAsiaTheme="minorEastAsia" w:hAnsi="Cambria Math" w:cs="Arial"/>
-          <w:sz w:val="24"/>
-          <w:szCs w:val="24"/>
-        </w:rPr>
-        <w:t xml:space="preserve"> the necessary steps</w:t>
-      </w:r>
-      <w:bookmarkEnd w:id="1"/>
-      <w:r>
-        <w:rPr>
-          <w:rFonts w:ascii="Cambria Math" w:eastAsiaTheme="minorEastAsia" w:hAnsi="Cambria Math" w:cs="Arial"/>
-          <w:sz w:val="24"/>
-          <w:szCs w:val="24"/>
-        </w:rPr>
-        <w:t xml:space="preserve"> (2 points). Then evaluate your expression at the point </w:t>
-      </w:r>
-      <w:r>
-        <w:rPr>
-          <w:rFonts w:ascii="Cambria Math" w:eastAsiaTheme="minorEastAsia" w:hAnsi="Cambria Math" w:cs="Arial"/>
-          <w:sz w:val="24"/>
-          <w:szCs w:val="24"/>
-        </w:rPr>
-        <w:t>(1, 1, 1) (</w:t>
-      </w:r>
-      <w:r>
-        <w:rPr>
-          <w:rFonts w:ascii="Cambria Math" w:eastAsiaTheme="minorEastAsia" w:hAnsi="Cambria Math" w:cs="Arial"/>
-          <w:sz w:val="24"/>
-          <w:szCs w:val="24"/>
-        </w:rPr>
-        <w:t>1</w:t>
-      </w:r>
-      <w:r>
-        <w:rPr>
-          <w:rFonts w:ascii="Cambria Math" w:eastAsiaTheme="minorEastAsia" w:hAnsi="Cambria Math" w:cs="Arial"/>
-          <w:sz w:val="24"/>
-          <w:szCs w:val="24"/>
-        </w:rPr>
-        <w:t xml:space="preserve"> point). </w:t>
-      </w:r>
-      <w:r>
-        <w:rPr>
-          <w:rFonts w:ascii="Cambria Math" w:hAnsi="Cambria Math" w:cs="Arial"/>
-          <w:sz w:val="24"/>
-          <w:szCs w:val="24"/>
-        </w:rPr>
-        <w:t>(</w:t>
-      </w:r>
-      <w:r>
-        <w:rPr>
-          <w:rFonts w:ascii="Cambria Math" w:hAnsi="Cambria Math" w:cs="Arial"/>
-          <w:sz w:val="24"/>
-          <w:szCs w:val="24"/>
-        </w:rPr>
-        <w:t>3</w:t>
-      </w:r>
-      <w:r>
-        <w:rPr>
-          <w:rFonts w:ascii="Cambria Math" w:hAnsi="Cambria Math" w:cs="Arial"/>
-          <w:sz w:val="24"/>
-          <w:szCs w:val="24"/>
-        </w:rPr>
-        <w:t xml:space="preserve"> points total</w:t>
       </w:r>
       <w:r>
         <w:rPr>
@@ -1650,10 +1177,1490 @@
             </m:rPr>
             <w:rPr>
               <w:rFonts w:ascii="Cambria Math" w:hAnsi="Cambria Math" w:cs="Arial"/>
+              <w:b/>
+              <w:bCs/>
               <w:sz w:val="24"/>
               <w:szCs w:val="24"/>
             </w:rPr>
             <m:t>A</m:t>
+          </m:r>
+          <m:r>
+            <w:rPr>
+              <w:rFonts w:ascii="Cambria Math" w:eastAsiaTheme="minorEastAsia" w:hAnsi="Cambria Math" w:cs="Arial"/>
+              <w:sz w:val="24"/>
+              <w:szCs w:val="24"/>
+            </w:rPr>
+            <m:t>=</m:t>
+          </m:r>
+          <m:f>
+            <m:fPr>
+              <m:ctrlPr>
+                <w:rPr>
+                  <w:rFonts w:ascii="Cambria Math" w:eastAsiaTheme="minorEastAsia" w:hAnsi="Cambria Math" w:cs="Arial"/>
+                  <w:i/>
+                  <w:sz w:val="24"/>
+                  <w:szCs w:val="24"/>
+                </w:rPr>
+              </m:ctrlPr>
+            </m:fPr>
+            <m:num>
+              <m:r>
+                <w:rPr>
+                  <w:rFonts w:ascii="Cambria Math" w:eastAsiaTheme="minorEastAsia" w:hAnsi="Cambria Math" w:cs="Arial"/>
+                  <w:sz w:val="24"/>
+                  <w:szCs w:val="24"/>
+                </w:rPr>
+                <m:t>1</m:t>
+              </m:r>
+            </m:num>
+            <m:den>
+              <m:sSup>
+                <m:sSupPr>
+                  <m:ctrlPr>
+                    <w:rPr>
+                      <w:rFonts w:ascii="Cambria Math" w:eastAsiaTheme="minorEastAsia" w:hAnsi="Cambria Math" w:cs="Arial"/>
+                      <w:i/>
+                      <w:sz w:val="24"/>
+                      <w:szCs w:val="24"/>
+                    </w:rPr>
+                  </m:ctrlPr>
+                </m:sSupPr>
+                <m:e>
+                  <m:r>
+                    <w:rPr>
+                      <w:rFonts w:ascii="Cambria Math" w:eastAsiaTheme="minorEastAsia" w:hAnsi="Cambria Math" w:cs="Arial"/>
+                      <w:sz w:val="24"/>
+                      <w:szCs w:val="24"/>
+                    </w:rPr>
+                    <m:t>R</m:t>
+                  </m:r>
+                </m:e>
+                <m:sup>
+                  <m:r>
+                    <w:rPr>
+                      <w:rFonts w:ascii="Cambria Math" w:eastAsiaTheme="minorEastAsia" w:hAnsi="Cambria Math" w:cs="Arial"/>
+                      <w:sz w:val="24"/>
+                      <w:szCs w:val="24"/>
+                    </w:rPr>
+                    <m:t>2</m:t>
+                  </m:r>
+                </m:sup>
+              </m:sSup>
+            </m:den>
+          </m:f>
+          <m:f>
+            <m:fPr>
+              <m:ctrlPr>
+                <w:rPr>
+                  <w:rFonts w:ascii="Cambria Math" w:hAnsi="Cambria Math" w:cs="Arial"/>
+                  <w:i/>
+                  <w:sz w:val="24"/>
+                  <w:szCs w:val="24"/>
+                </w:rPr>
+              </m:ctrlPr>
+            </m:fPr>
+            <m:num>
+              <m:r>
+                <w:rPr>
+                  <w:rFonts w:ascii="Cambria Math" w:hAnsi="Cambria Math" w:cs="Arial"/>
+                </w:rPr>
+                <m:t>∂</m:t>
+              </m:r>
+            </m:num>
+            <m:den>
+              <m:r>
+                <w:rPr>
+                  <w:rFonts w:ascii="Cambria Math" w:hAnsi="Cambria Math" w:cs="Arial"/>
+                </w:rPr>
+                <m:t>∂</m:t>
+              </m:r>
+              <m:r>
+                <w:rPr>
+                  <w:rFonts w:ascii="Cambria Math" w:hAnsi="Cambria Math" w:cs="Arial"/>
+                </w:rPr>
+                <m:t>R</m:t>
+              </m:r>
+            </m:den>
+          </m:f>
+          <m:d>
+            <m:dPr>
+              <m:ctrlPr>
+                <w:rPr>
+                  <w:rFonts w:ascii="Cambria Math" w:hAnsi="Cambria Math" w:cs="Arial"/>
+                  <w:i/>
+                  <w:sz w:val="24"/>
+                  <w:szCs w:val="24"/>
+                </w:rPr>
+              </m:ctrlPr>
+            </m:dPr>
+            <m:e>
+              <m:sSup>
+                <m:sSupPr>
+                  <m:ctrlPr>
+                    <w:rPr>
+                      <w:rFonts w:ascii="Cambria Math" w:eastAsiaTheme="minorEastAsia" w:hAnsi="Cambria Math" w:cs="Arial"/>
+                      <w:i/>
+                      <w:sz w:val="24"/>
+                      <w:szCs w:val="24"/>
+                    </w:rPr>
+                  </m:ctrlPr>
+                </m:sSupPr>
+                <m:e>
+                  <m:r>
+                    <w:rPr>
+                      <w:rFonts w:ascii="Cambria Math" w:eastAsiaTheme="minorEastAsia" w:hAnsi="Cambria Math" w:cs="Arial"/>
+                      <w:sz w:val="24"/>
+                      <w:szCs w:val="24"/>
+                    </w:rPr>
+                    <m:t>R</m:t>
+                  </m:r>
+                </m:e>
+                <m:sup>
+                  <m:r>
+                    <w:rPr>
+                      <w:rFonts w:ascii="Cambria Math" w:eastAsiaTheme="minorEastAsia" w:hAnsi="Cambria Math" w:cs="Arial"/>
+                      <w:sz w:val="24"/>
+                      <w:szCs w:val="24"/>
+                    </w:rPr>
+                    <m:t>2</m:t>
+                  </m:r>
+                </m:sup>
+              </m:sSup>
+              <m:sSub>
+                <m:sSubPr>
+                  <m:ctrlPr>
+                    <w:rPr>
+                      <w:rFonts w:ascii="Cambria Math" w:hAnsi="Cambria Math" w:cs="Arial"/>
+                      <w:i/>
+                    </w:rPr>
+                  </m:ctrlPr>
+                </m:sSubPr>
+                <m:e>
+                  <m:r>
+                    <w:rPr>
+                      <w:rFonts w:ascii="Cambria Math" w:hAnsi="Cambria Math" w:cs="Arial"/>
+                    </w:rPr>
+                    <m:t>A</m:t>
+                  </m:r>
+                </m:e>
+                <m:sub>
+                  <m:r>
+                    <w:rPr>
+                      <w:rFonts w:ascii="Cambria Math" w:hAnsi="Cambria Math" w:cs="Arial"/>
+                    </w:rPr>
+                    <m:t>R</m:t>
+                  </m:r>
+                </m:sub>
+              </m:sSub>
+              <m:ctrlPr>
+                <w:rPr>
+                  <w:rFonts w:ascii="Cambria Math" w:hAnsi="Cambria Math" w:cs="Arial"/>
+                  <w:i/>
+                </w:rPr>
+              </m:ctrlPr>
+            </m:e>
+          </m:d>
+          <m:r>
+            <w:rPr>
+              <w:rFonts w:ascii="Cambria Math" w:hAnsi="Cambria Math" w:cs="Arial"/>
+            </w:rPr>
+            <m:t>+</m:t>
+          </m:r>
+          <m:f>
+            <m:fPr>
+              <m:ctrlPr>
+                <w:rPr>
+                  <w:rFonts w:ascii="Cambria Math" w:hAnsi="Cambria Math" w:cs="Arial"/>
+                  <w:i/>
+                </w:rPr>
+              </m:ctrlPr>
+            </m:fPr>
+            <m:num>
+              <m:r>
+                <w:rPr>
+                  <w:rFonts w:ascii="Cambria Math" w:hAnsi="Cambria Math" w:cs="Arial"/>
+                </w:rPr>
+                <m:t>1</m:t>
+              </m:r>
+            </m:num>
+            <m:den>
+              <m:r>
+                <w:rPr>
+                  <w:rFonts w:ascii="Cambria Math" w:hAnsi="Cambria Math" w:cs="Arial"/>
+                </w:rPr>
+                <m:t>Rsinθ</m:t>
+              </m:r>
+            </m:den>
+          </m:f>
+          <m:f>
+            <m:fPr>
+              <m:ctrlPr>
+                <w:rPr>
+                  <w:rFonts w:ascii="Cambria Math" w:hAnsi="Cambria Math" w:cs="Arial"/>
+                  <w:i/>
+                  <w:sz w:val="24"/>
+                  <w:szCs w:val="24"/>
+                </w:rPr>
+              </m:ctrlPr>
+            </m:fPr>
+            <m:num>
+              <m:r>
+                <w:rPr>
+                  <w:rFonts w:ascii="Cambria Math" w:hAnsi="Cambria Math" w:cs="Arial"/>
+                </w:rPr>
+                <m:t>∂</m:t>
+              </m:r>
+            </m:num>
+            <m:den>
+              <m:r>
+                <w:rPr>
+                  <w:rFonts w:ascii="Cambria Math" w:hAnsi="Cambria Math" w:cs="Arial"/>
+                </w:rPr>
+                <m:t>∂</m:t>
+              </m:r>
+              <m:r>
+                <w:rPr>
+                  <w:rFonts w:ascii="Cambria Math" w:hAnsi="Cambria Math" w:cs="Arial"/>
+                </w:rPr>
+                <m:t>θ</m:t>
+              </m:r>
+            </m:den>
+          </m:f>
+          <m:d>
+            <m:dPr>
+              <m:ctrlPr>
+                <w:rPr>
+                  <w:rFonts w:ascii="Cambria Math" w:hAnsi="Cambria Math" w:cs="Arial"/>
+                  <w:i/>
+                  <w:sz w:val="24"/>
+                  <w:szCs w:val="24"/>
+                </w:rPr>
+              </m:ctrlPr>
+            </m:dPr>
+            <m:e>
+              <m:sSub>
+                <m:sSubPr>
+                  <m:ctrlPr>
+                    <w:rPr>
+                      <w:rFonts w:ascii="Cambria Math" w:hAnsi="Cambria Math" w:cs="Arial"/>
+                      <w:i/>
+                    </w:rPr>
+                  </m:ctrlPr>
+                </m:sSubPr>
+                <m:e>
+                  <m:r>
+                    <w:rPr>
+                      <w:rFonts w:ascii="Cambria Math" w:hAnsi="Cambria Math" w:cs="Arial"/>
+                    </w:rPr>
+                    <m:t>A</m:t>
+                  </m:r>
+                </m:e>
+                <m:sub>
+                  <m:r>
+                    <w:rPr>
+                      <w:rFonts w:ascii="Cambria Math" w:hAnsi="Cambria Math" w:cs="Arial"/>
+                    </w:rPr>
+                    <m:t>θ</m:t>
+                  </m:r>
+                </m:sub>
+              </m:sSub>
+              <m:r>
+                <w:rPr>
+                  <w:rFonts w:ascii="Cambria Math" w:hAnsi="Cambria Math" w:cs="Arial"/>
+                </w:rPr>
+                <m:t>sinθ</m:t>
+              </m:r>
+              <m:ctrlPr>
+                <w:rPr>
+                  <w:rFonts w:ascii="Cambria Math" w:eastAsiaTheme="minorEastAsia" w:hAnsi="Cambria Math" w:cs="Arial"/>
+                  <w:i/>
+                </w:rPr>
+              </m:ctrlPr>
+            </m:e>
+          </m:d>
+          <m:r>
+            <w:rPr>
+              <w:rFonts w:ascii="Cambria Math" w:eastAsiaTheme="minorEastAsia" w:hAnsi="Cambria Math" w:cs="Arial"/>
+            </w:rPr>
+            <m:t>+</m:t>
+          </m:r>
+          <m:f>
+            <m:fPr>
+              <m:ctrlPr>
+                <w:rPr>
+                  <w:rFonts w:ascii="Cambria Math" w:hAnsi="Cambria Math" w:cs="Arial"/>
+                  <w:i/>
+                </w:rPr>
+              </m:ctrlPr>
+            </m:fPr>
+            <m:num>
+              <m:r>
+                <w:rPr>
+                  <w:rFonts w:ascii="Cambria Math" w:hAnsi="Cambria Math" w:cs="Arial"/>
+                </w:rPr>
+                <m:t>1</m:t>
+              </m:r>
+            </m:num>
+            <m:den>
+              <m:r>
+                <w:rPr>
+                  <w:rFonts w:ascii="Cambria Math" w:hAnsi="Cambria Math" w:cs="Arial"/>
+                </w:rPr>
+                <m:t>Rsinθ</m:t>
+              </m:r>
+            </m:den>
+          </m:f>
+          <m:f>
+            <m:fPr>
+              <m:ctrlPr>
+                <w:rPr>
+                  <w:rFonts w:ascii="Cambria Math" w:hAnsi="Cambria Math" w:cs="Arial"/>
+                  <w:i/>
+                  <w:sz w:val="24"/>
+                  <w:szCs w:val="24"/>
+                </w:rPr>
+              </m:ctrlPr>
+            </m:fPr>
+            <m:num>
+              <m:r>
+                <w:rPr>
+                  <w:rFonts w:ascii="Cambria Math" w:hAnsi="Cambria Math" w:cs="Arial"/>
+                </w:rPr>
+                <m:t>∂</m:t>
+              </m:r>
+              <m:sSub>
+                <m:sSubPr>
+                  <m:ctrlPr>
+                    <w:rPr>
+                      <w:rFonts w:ascii="Cambria Math" w:hAnsi="Cambria Math" w:cs="Arial"/>
+                      <w:i/>
+                    </w:rPr>
+                  </m:ctrlPr>
+                </m:sSubPr>
+                <m:e>
+                  <m:r>
+                    <w:rPr>
+                      <w:rFonts w:ascii="Cambria Math" w:hAnsi="Cambria Math" w:cs="Arial"/>
+                    </w:rPr>
+                    <m:t>A</m:t>
+                  </m:r>
+                </m:e>
+                <m:sub>
+                  <m:r>
+                    <w:rPr>
+                      <w:rFonts w:ascii="Cambria Math" w:hAnsi="Cambria Math" w:cs="Arial"/>
+                    </w:rPr>
+                    <m:t>θ</m:t>
+                  </m:r>
+                </m:sub>
+              </m:sSub>
+            </m:num>
+            <m:den>
+              <m:r>
+                <w:rPr>
+                  <w:rFonts w:ascii="Cambria Math" w:hAnsi="Cambria Math" w:cs="Arial"/>
+                </w:rPr>
+                <m:t>∂</m:t>
+              </m:r>
+              <m:r>
+                <w:rPr>
+                  <w:rFonts w:ascii="Cambria Math" w:hAnsi="Cambria Math" w:cs="Arial"/>
+                </w:rPr>
+                <m:t>ϕ</m:t>
+              </m:r>
+            </m:den>
+          </m:f>
+        </m:oMath>
+      </m:oMathPara>
+    </w:p>
+    <w:p>
+      <w:pPr>
+        <w:spacing w:after="0"/>
+        <w:rPr>
+          <w:rFonts w:ascii="Cambria Math" w:eastAsiaTheme="minorEastAsia" w:hAnsi="Cambria Math" w:cs="Arial"/>
+          <w:sz w:val="24"/>
+          <w:szCs w:val="24"/>
+        </w:rPr>
+      </w:pPr>
+      <m:oMathPara>
+        <m:oMath>
+          <m:sSup>
+            <m:sSupPr>
+              <m:ctrlPr>
+                <w:rPr>
+                  <w:rFonts w:ascii="Cambria Math" w:eastAsiaTheme="minorEastAsia" w:hAnsi="Cambria Math" w:cs="Arial"/>
+                  <w:i/>
+                  <w:sz w:val="24"/>
+                  <w:szCs w:val="24"/>
+                </w:rPr>
+              </m:ctrlPr>
+            </m:sSupPr>
+            <m:e>
+              <m:r>
+                <w:rPr>
+                  <w:rFonts w:ascii="Cambria Math" w:eastAsiaTheme="minorEastAsia" w:hAnsi="Cambria Math" w:cs="Arial"/>
+                  <w:sz w:val="24"/>
+                  <w:szCs w:val="24"/>
+                </w:rPr>
+                <m:t>R</m:t>
+              </m:r>
+            </m:e>
+            <m:sup>
+              <m:r>
+                <w:rPr>
+                  <w:rFonts w:ascii="Cambria Math" w:eastAsiaTheme="minorEastAsia" w:hAnsi="Cambria Math" w:cs="Arial"/>
+                  <w:sz w:val="24"/>
+                  <w:szCs w:val="24"/>
+                </w:rPr>
+                <m:t>2</m:t>
+              </m:r>
+            </m:sup>
+          </m:sSup>
+          <m:sSub>
+            <m:sSubPr>
+              <m:ctrlPr>
+                <w:rPr>
+                  <w:rFonts w:ascii="Cambria Math" w:hAnsi="Cambria Math" w:cs="Arial"/>
+                  <w:i/>
+                </w:rPr>
+              </m:ctrlPr>
+            </m:sSubPr>
+            <m:e>
+              <m:r>
+                <w:rPr>
+                  <w:rFonts w:ascii="Cambria Math" w:hAnsi="Cambria Math" w:cs="Arial"/>
+                </w:rPr>
+                <m:t>A</m:t>
+              </m:r>
+            </m:e>
+            <m:sub>
+              <m:r>
+                <w:rPr>
+                  <w:rFonts w:ascii="Cambria Math" w:hAnsi="Cambria Math" w:cs="Arial"/>
+                </w:rPr>
+                <m:t>R</m:t>
+              </m:r>
+            </m:sub>
+          </m:sSub>
+          <m:r>
+            <w:rPr>
+              <w:rFonts w:ascii="Cambria Math" w:hAnsi="Cambria Math" w:cs="Arial"/>
+            </w:rPr>
+            <m:t>=</m:t>
+          </m:r>
+          <m:sSup>
+            <m:sSupPr>
+              <m:ctrlPr>
+                <w:rPr>
+                  <w:rFonts w:ascii="Cambria Math" w:eastAsiaTheme="minorEastAsia" w:hAnsi="Cambria Math" w:cs="Arial"/>
+                  <w:i/>
+                  <w:sz w:val="24"/>
+                  <w:szCs w:val="24"/>
+                </w:rPr>
+              </m:ctrlPr>
+            </m:sSupPr>
+            <m:e>
+              <m:r>
+                <w:rPr>
+                  <w:rFonts w:ascii="Cambria Math" w:eastAsiaTheme="minorEastAsia" w:hAnsi="Cambria Math" w:cs="Arial"/>
+                  <w:sz w:val="24"/>
+                  <w:szCs w:val="24"/>
+                </w:rPr>
+                <m:t>R</m:t>
+              </m:r>
+            </m:e>
+            <m:sup>
+              <m:r>
+                <w:rPr>
+                  <w:rFonts w:ascii="Cambria Math" w:eastAsiaTheme="minorEastAsia" w:hAnsi="Cambria Math" w:cs="Arial"/>
+                  <w:sz w:val="24"/>
+                  <w:szCs w:val="24"/>
+                </w:rPr>
+                <m:t>2</m:t>
+              </m:r>
+            </m:sup>
+          </m:sSup>
+          <m:r>
+            <w:rPr>
+              <w:rFonts w:ascii="Cambria Math" w:hAnsi="Cambria Math" w:cs="Arial"/>
+            </w:rPr>
+            <m:t>*</m:t>
+          </m:r>
+          <m:f>
+            <m:fPr>
+              <m:ctrlPr>
+                <w:rPr>
+                  <w:rFonts w:ascii="Cambria Math" w:hAnsi="Cambria Math" w:cs="Arial"/>
+                  <w:i/>
+                </w:rPr>
+              </m:ctrlPr>
+            </m:fPr>
+            <m:num>
+              <m:r>
+                <w:rPr>
+                  <w:rFonts w:ascii="Cambria Math" w:hAnsi="Cambria Math" w:cs="Arial"/>
+                </w:rPr>
+                <m:t>1</m:t>
+              </m:r>
+            </m:num>
+            <m:den>
+              <m:r>
+                <w:rPr>
+                  <w:rFonts w:ascii="Cambria Math" w:hAnsi="Cambria Math" w:cs="Arial"/>
+                </w:rPr>
+                <m:t>R</m:t>
+              </m:r>
+            </m:den>
+          </m:f>
+          <m:r>
+            <w:rPr>
+              <w:rFonts w:ascii="Cambria Math" w:hAnsi="Cambria Math" w:cs="Arial"/>
+            </w:rPr>
+            <m:t xml:space="preserve">=R; </m:t>
+          </m:r>
+          <m:f>
+            <m:fPr>
+              <m:ctrlPr>
+                <w:rPr>
+                  <w:rFonts w:ascii="Cambria Math" w:hAnsi="Cambria Math" w:cs="Arial"/>
+                  <w:i/>
+                  <w:sz w:val="24"/>
+                  <w:szCs w:val="24"/>
+                </w:rPr>
+              </m:ctrlPr>
+            </m:fPr>
+            <m:num>
+              <m:r>
+                <w:rPr>
+                  <w:rFonts w:ascii="Cambria Math" w:hAnsi="Cambria Math" w:cs="Arial"/>
+                </w:rPr>
+                <m:t>∂</m:t>
+              </m:r>
+            </m:num>
+            <m:den>
+              <m:r>
+                <w:rPr>
+                  <w:rFonts w:ascii="Cambria Math" w:hAnsi="Cambria Math" w:cs="Arial"/>
+                </w:rPr>
+                <m:t>∂R</m:t>
+              </m:r>
+            </m:den>
+          </m:f>
+          <m:r>
+            <w:rPr>
+              <w:rFonts w:ascii="Cambria Math" w:hAnsi="Cambria Math" w:cs="Arial"/>
+              <w:sz w:val="24"/>
+              <w:szCs w:val="24"/>
+            </w:rPr>
+            <m:t xml:space="preserve">R=1; </m:t>
+          </m:r>
+          <m:sSub>
+            <m:sSubPr>
+              <m:ctrlPr>
+                <w:rPr>
+                  <w:rFonts w:ascii="Cambria Math" w:hAnsi="Cambria Math" w:cs="Arial"/>
+                  <w:i/>
+                </w:rPr>
+              </m:ctrlPr>
+            </m:sSubPr>
+            <m:e>
+              <m:r>
+                <w:rPr>
+                  <w:rFonts w:ascii="Cambria Math" w:hAnsi="Cambria Math" w:cs="Arial"/>
+                </w:rPr>
+                <m:t>A</m:t>
+              </m:r>
+            </m:e>
+            <m:sub>
+              <m:r>
+                <w:rPr>
+                  <w:rFonts w:ascii="Cambria Math" w:hAnsi="Cambria Math" w:cs="Arial"/>
+                </w:rPr>
+                <m:t>θ</m:t>
+              </m:r>
+            </m:sub>
+          </m:sSub>
+          <m:r>
+            <w:rPr>
+              <w:rFonts w:ascii="Cambria Math" w:hAnsi="Cambria Math" w:cs="Arial"/>
+            </w:rPr>
+            <m:t>sinθ</m:t>
+          </m:r>
+          <m:r>
+            <w:rPr>
+              <w:rFonts w:ascii="Cambria Math" w:hAnsi="Cambria Math" w:cs="Arial"/>
+            </w:rPr>
+            <m:t>=0;</m:t>
+          </m:r>
+          <m:r>
+            <w:rPr>
+              <w:rFonts w:ascii="Cambria Math" w:hAnsi="Cambria Math" w:cs="Arial"/>
+              <w:sz w:val="24"/>
+              <w:szCs w:val="24"/>
+            </w:rPr>
+            <m:t xml:space="preserve"> </m:t>
+          </m:r>
+          <m:f>
+            <m:fPr>
+              <m:ctrlPr>
+                <w:rPr>
+                  <w:rFonts w:ascii="Cambria Math" w:hAnsi="Cambria Math" w:cs="Arial"/>
+                  <w:i/>
+                  <w:sz w:val="24"/>
+                  <w:szCs w:val="24"/>
+                </w:rPr>
+              </m:ctrlPr>
+            </m:fPr>
+            <m:num>
+              <m:r>
+                <w:rPr>
+                  <w:rFonts w:ascii="Cambria Math" w:hAnsi="Cambria Math" w:cs="Arial"/>
+                </w:rPr>
+                <m:t>∂</m:t>
+              </m:r>
+            </m:num>
+            <m:den>
+              <m:r>
+                <w:rPr>
+                  <w:rFonts w:ascii="Cambria Math" w:hAnsi="Cambria Math" w:cs="Arial"/>
+                </w:rPr>
+                <m:t>∂θ</m:t>
+              </m:r>
+            </m:den>
+          </m:f>
+          <m:r>
+            <w:rPr>
+              <w:rFonts w:ascii="Cambria Math" w:hAnsi="Cambria Math" w:cs="Arial"/>
+              <w:sz w:val="24"/>
+              <w:szCs w:val="24"/>
+            </w:rPr>
+            <m:t xml:space="preserve">=0; </m:t>
+          </m:r>
+          <m:f>
+            <m:fPr>
+              <m:ctrlPr>
+                <w:rPr>
+                  <w:rFonts w:ascii="Cambria Math" w:hAnsi="Cambria Math" w:cs="Arial"/>
+                  <w:i/>
+                  <w:sz w:val="24"/>
+                  <w:szCs w:val="24"/>
+                </w:rPr>
+              </m:ctrlPr>
+            </m:fPr>
+            <m:num>
+              <m:r>
+                <w:rPr>
+                  <w:rFonts w:ascii="Cambria Math" w:hAnsi="Cambria Math" w:cs="Arial"/>
+                </w:rPr>
+                <m:t>∂</m:t>
+              </m:r>
+              <m:sSub>
+                <m:sSubPr>
+                  <m:ctrlPr>
+                    <w:rPr>
+                      <w:rFonts w:ascii="Cambria Math" w:hAnsi="Cambria Math" w:cs="Arial"/>
+                      <w:i/>
+                    </w:rPr>
+                  </m:ctrlPr>
+                </m:sSubPr>
+                <m:e>
+                  <m:r>
+                    <w:rPr>
+                      <w:rFonts w:ascii="Cambria Math" w:hAnsi="Cambria Math" w:cs="Arial"/>
+                    </w:rPr>
+                    <m:t>A</m:t>
+                  </m:r>
+                </m:e>
+                <m:sub>
+                  <m:r>
+                    <w:rPr>
+                      <w:rFonts w:ascii="Cambria Math" w:hAnsi="Cambria Math" w:cs="Arial"/>
+                    </w:rPr>
+                    <m:t>θ</m:t>
+                  </m:r>
+                </m:sub>
+              </m:sSub>
+            </m:num>
+            <m:den>
+              <m:r>
+                <w:rPr>
+                  <w:rFonts w:ascii="Cambria Math" w:hAnsi="Cambria Math" w:cs="Arial"/>
+                </w:rPr>
+                <m:t>∂ϕ</m:t>
+              </m:r>
+            </m:den>
+          </m:f>
+          <m:r>
+            <w:rPr>
+              <w:rFonts w:ascii="Cambria Math" w:hAnsi="Cambria Math" w:cs="Arial"/>
+              <w:sz w:val="24"/>
+              <w:szCs w:val="24"/>
+            </w:rPr>
+            <m:t>=0</m:t>
+          </m:r>
+        </m:oMath>
+      </m:oMathPara>
+    </w:p>
+    <w:p>
+      <w:pPr>
+        <w:spacing w:after="0"/>
+        <w:rPr>
+          <w:rFonts w:ascii="Cambria Math" w:eastAsiaTheme="minorEastAsia" w:hAnsi="Cambria Math" w:cs="Arial"/>
+        </w:rPr>
+      </w:pPr>
+      <m:oMathPara>
+        <m:oMath>
+          <m:r>
+            <m:rPr>
+              <m:nor/>
+            </m:rPr>
+            <w:rPr>
+              <w:rFonts w:ascii="Cambria Math" w:hAnsi="Cambria Math" w:cs="Arial"/>
+              <w:sz w:val="24"/>
+              <w:szCs w:val="24"/>
+            </w:rPr>
+            <m:t>∇∙</m:t>
+          </m:r>
+          <m:r>
+            <m:rPr>
+              <m:nor/>
+            </m:rPr>
+            <w:rPr>
+              <w:rFonts w:ascii="Cambria Math" w:hAnsi="Cambria Math" w:cs="Arial"/>
+              <w:b/>
+              <w:bCs/>
+              <w:sz w:val="24"/>
+              <w:szCs w:val="24"/>
+            </w:rPr>
+            <m:t>A</m:t>
+          </m:r>
+          <m:r>
+            <m:rPr>
+              <m:nor/>
+            </m:rPr>
+            <w:rPr>
+              <w:rFonts w:ascii="Cambria Math" w:hAnsi="Cambria Math" w:cs="Arial"/>
+              <w:b/>
+              <w:bCs/>
+              <w:sz w:val="24"/>
+              <w:szCs w:val="24"/>
+            </w:rPr>
+            <m:t xml:space="preserve"> =</m:t>
+          </m:r>
+          <m:f>
+            <m:fPr>
+              <m:ctrlPr>
+                <w:rPr>
+                  <w:rFonts w:ascii="Cambria Math" w:hAnsi="Cambria Math" w:cs="Arial"/>
+                  <w:i/>
+                </w:rPr>
+              </m:ctrlPr>
+            </m:fPr>
+            <m:num>
+              <m:r>
+                <w:rPr>
+                  <w:rFonts w:ascii="Cambria Math" w:hAnsi="Cambria Math" w:cs="Arial"/>
+                </w:rPr>
+                <m:t>1</m:t>
+              </m:r>
+            </m:num>
+            <m:den>
+              <m:sSup>
+                <m:sSupPr>
+                  <m:ctrlPr>
+                    <w:rPr>
+                      <w:rFonts w:ascii="Cambria Math" w:eastAsiaTheme="minorEastAsia" w:hAnsi="Cambria Math" w:cs="Arial"/>
+                      <w:i/>
+                      <w:sz w:val="24"/>
+                      <w:szCs w:val="24"/>
+                    </w:rPr>
+                  </m:ctrlPr>
+                </m:sSupPr>
+                <m:e>
+                  <m:r>
+                    <w:rPr>
+                      <w:rFonts w:ascii="Cambria Math" w:eastAsiaTheme="minorEastAsia" w:hAnsi="Cambria Math" w:cs="Arial"/>
+                      <w:sz w:val="24"/>
+                      <w:szCs w:val="24"/>
+                    </w:rPr>
+                    <m:t>R</m:t>
+                  </m:r>
+                </m:e>
+                <m:sup>
+                  <m:r>
+                    <w:rPr>
+                      <w:rFonts w:ascii="Cambria Math" w:eastAsiaTheme="minorEastAsia" w:hAnsi="Cambria Math" w:cs="Arial"/>
+                      <w:sz w:val="24"/>
+                      <w:szCs w:val="24"/>
+                    </w:rPr>
+                    <m:t>2</m:t>
+                  </m:r>
+                </m:sup>
+              </m:sSup>
+            </m:den>
+          </m:f>
+          <m:d>
+            <m:dPr>
+              <m:ctrlPr>
+                <w:rPr>
+                  <w:rFonts w:ascii="Cambria Math" w:hAnsi="Cambria Math" w:cs="Arial"/>
+                  <w:i/>
+                </w:rPr>
+              </m:ctrlPr>
+            </m:dPr>
+            <m:e>
+              <m:r>
+                <w:rPr>
+                  <w:rFonts w:ascii="Cambria Math" w:hAnsi="Cambria Math" w:cs="Arial"/>
+                </w:rPr>
+                <m:t>1</m:t>
+              </m:r>
+            </m:e>
+          </m:d>
+          <m:r>
+            <w:rPr>
+              <w:rFonts w:ascii="Cambria Math" w:hAnsi="Cambria Math" w:cs="Arial"/>
+            </w:rPr>
+            <m:t>+</m:t>
+          </m:r>
+          <m:f>
+            <m:fPr>
+              <m:ctrlPr>
+                <w:rPr>
+                  <w:rFonts w:ascii="Cambria Math" w:hAnsi="Cambria Math" w:cs="Arial"/>
+                  <w:i/>
+                </w:rPr>
+              </m:ctrlPr>
+            </m:fPr>
+            <m:num>
+              <m:r>
+                <w:rPr>
+                  <w:rFonts w:ascii="Cambria Math" w:hAnsi="Cambria Math" w:cs="Arial"/>
+                </w:rPr>
+                <m:t>1</m:t>
+              </m:r>
+            </m:num>
+            <m:den>
+              <m:r>
+                <w:rPr>
+                  <w:rFonts w:ascii="Cambria Math" w:hAnsi="Cambria Math" w:cs="Arial"/>
+                </w:rPr>
+                <m:t>Rsinθ</m:t>
+              </m:r>
+            </m:den>
+          </m:f>
+          <m:d>
+            <m:dPr>
+              <m:ctrlPr>
+                <w:rPr>
+                  <w:rFonts w:ascii="Cambria Math" w:hAnsi="Cambria Math" w:cs="Arial"/>
+                  <w:i/>
+                </w:rPr>
+              </m:ctrlPr>
+            </m:dPr>
+            <m:e>
+              <m:r>
+                <w:rPr>
+                  <w:rFonts w:ascii="Cambria Math" w:hAnsi="Cambria Math" w:cs="Arial"/>
+                </w:rPr>
+                <m:t>0</m:t>
+              </m:r>
+            </m:e>
+          </m:d>
+          <m:r>
+            <w:rPr>
+              <w:rFonts w:ascii="Cambria Math" w:hAnsi="Cambria Math" w:cs="Arial"/>
+            </w:rPr>
+            <m:t>+</m:t>
+          </m:r>
+          <m:f>
+            <m:fPr>
+              <m:ctrlPr>
+                <w:rPr>
+                  <w:rFonts w:ascii="Cambria Math" w:hAnsi="Cambria Math" w:cs="Arial"/>
+                  <w:i/>
+                </w:rPr>
+              </m:ctrlPr>
+            </m:fPr>
+            <m:num>
+              <m:r>
+                <w:rPr>
+                  <w:rFonts w:ascii="Cambria Math" w:hAnsi="Cambria Math" w:cs="Arial"/>
+                </w:rPr>
+                <m:t>1</m:t>
+              </m:r>
+            </m:num>
+            <m:den>
+              <m:r>
+                <w:rPr>
+                  <w:rFonts w:ascii="Cambria Math" w:hAnsi="Cambria Math" w:cs="Arial"/>
+                </w:rPr>
+                <m:t>Rsinθ</m:t>
+              </m:r>
+            </m:den>
+          </m:f>
+          <m:d>
+            <m:dPr>
+              <m:ctrlPr>
+                <w:rPr>
+                  <w:rFonts w:ascii="Cambria Math" w:hAnsi="Cambria Math" w:cs="Arial"/>
+                  <w:i/>
+                </w:rPr>
+              </m:ctrlPr>
+            </m:dPr>
+            <m:e>
+              <m:r>
+                <w:rPr>
+                  <w:rFonts w:ascii="Cambria Math" w:hAnsi="Cambria Math" w:cs="Arial"/>
+                </w:rPr>
+                <m:t>0</m:t>
+              </m:r>
+            </m:e>
+          </m:d>
+        </m:oMath>
+      </m:oMathPara>
+    </w:p>
+    <w:p>
+      <w:pPr>
+        <w:spacing w:after="0"/>
+        <w:rPr>
+          <w:rFonts w:ascii="Cambria Math" w:eastAsiaTheme="minorEastAsia" w:hAnsi="Cambria Math" w:cs="Arial"/>
+          <w:sz w:val="24"/>
+          <w:szCs w:val="24"/>
+        </w:rPr>
+      </w:pPr>
+      <m:oMathPara>
+        <m:oMath>
+          <m:r>
+            <m:rPr>
+              <m:nor/>
+            </m:rPr>
+            <w:rPr>
+              <w:rFonts w:ascii="Cambria Math" w:hAnsi="Cambria Math" w:cs="Arial"/>
+              <w:sz w:val="24"/>
+              <w:szCs w:val="24"/>
+              <w:highlight w:val="yellow"/>
+            </w:rPr>
+            <m:t>∇∙</m:t>
+          </m:r>
+          <m:r>
+            <m:rPr>
+              <m:nor/>
+            </m:rPr>
+            <w:rPr>
+              <w:rFonts w:ascii="Cambria Math" w:hAnsi="Cambria Math" w:cs="Arial"/>
+              <w:b/>
+              <w:bCs/>
+              <w:sz w:val="24"/>
+              <w:szCs w:val="24"/>
+              <w:highlight w:val="yellow"/>
+            </w:rPr>
+            <m:t>A</m:t>
+          </m:r>
+          <m:r>
+            <m:rPr>
+              <m:nor/>
+            </m:rPr>
+            <w:rPr>
+              <w:rFonts w:ascii="Cambria Math" w:hAnsi="Cambria Math" w:cs="Arial"/>
+              <w:sz w:val="24"/>
+              <w:szCs w:val="24"/>
+              <w:highlight w:val="yellow"/>
+            </w:rPr>
+            <m:t>=</m:t>
+          </m:r>
+          <m:f>
+            <m:fPr>
+              <m:ctrlPr>
+                <w:rPr>
+                  <w:rFonts w:ascii="Cambria Math" w:hAnsi="Cambria Math" w:cs="Arial"/>
+                  <w:i/>
+                  <w:highlight w:val="yellow"/>
+                </w:rPr>
+              </m:ctrlPr>
+            </m:fPr>
+            <m:num>
+              <m:r>
+                <w:rPr>
+                  <w:rFonts w:ascii="Cambria Math" w:hAnsi="Cambria Math" w:cs="Arial"/>
+                  <w:highlight w:val="yellow"/>
+                </w:rPr>
+                <m:t>1</m:t>
+              </m:r>
+            </m:num>
+            <m:den>
+              <m:sSup>
+                <m:sSupPr>
+                  <m:ctrlPr>
+                    <w:rPr>
+                      <w:rFonts w:ascii="Cambria Math" w:eastAsiaTheme="minorEastAsia" w:hAnsi="Cambria Math" w:cs="Arial"/>
+                      <w:i/>
+                      <w:sz w:val="24"/>
+                      <w:szCs w:val="24"/>
+                      <w:highlight w:val="yellow"/>
+                    </w:rPr>
+                  </m:ctrlPr>
+                </m:sSupPr>
+                <m:e>
+                  <m:r>
+                    <w:rPr>
+                      <w:rFonts w:ascii="Cambria Math" w:eastAsiaTheme="minorEastAsia" w:hAnsi="Cambria Math" w:cs="Arial"/>
+                      <w:sz w:val="24"/>
+                      <w:szCs w:val="24"/>
+                      <w:highlight w:val="yellow"/>
+                    </w:rPr>
+                    <m:t>R</m:t>
+                  </m:r>
+                </m:e>
+                <m:sup>
+                  <m:r>
+                    <w:rPr>
+                      <w:rFonts w:ascii="Cambria Math" w:eastAsiaTheme="minorEastAsia" w:hAnsi="Cambria Math" w:cs="Arial"/>
+                      <w:sz w:val="24"/>
+                      <w:szCs w:val="24"/>
+                      <w:highlight w:val="yellow"/>
+                    </w:rPr>
+                    <m:t>2</m:t>
+                  </m:r>
+                </m:sup>
+              </m:sSup>
+            </m:den>
+          </m:f>
+        </m:oMath>
+      </m:oMathPara>
+    </w:p>
+    <w:p>
+      <w:pPr>
+        <w:spacing w:after="0"/>
+        <w:rPr>
+          <w:rFonts w:ascii="Cambria Math" w:hAnsi="Cambria Math" w:cs="Arial"/>
+          <w:color w:val="2F5496" w:themeColor="accent1" w:themeShade="BF"/>
+          <w:sz w:val="24"/>
+          <w:szCs w:val="24"/>
+        </w:rPr>
+      </w:pPr>
+    </w:p>
+    <w:p>
+      <w:pPr>
+        <w:pStyle w:val="ListParagraph"/>
+        <w:numPr>
+          <w:ilvl w:val="0"/>
+          <w:numId w:val="1"/>
+        </w:numPr>
+        <w:spacing w:after="0"/>
+        <w:rPr>
+          <w:rFonts w:ascii="Cambria Math" w:hAnsi="Cambria Math" w:cs="Arial"/>
+          <w:sz w:val="24"/>
+          <w:szCs w:val="24"/>
+        </w:rPr>
+      </w:pPr>
+      <w:r>
+        <w:rPr>
+          <w:rFonts w:ascii="Cambria Math" w:hAnsi="Cambria Math" w:cs="Arial"/>
+          <w:sz w:val="24"/>
+          <w:szCs w:val="24"/>
+        </w:rPr>
+        <w:t xml:space="preserve">Derive by hand the expression for the divergence of </w:t>
+      </w:r>
+      <w:proofErr w:type="gramStart"/>
+      <w:r>
+        <w:rPr>
+          <w:rFonts w:ascii="Cambria Math" w:hAnsi="Cambria Math" w:cs="Arial"/>
+          <w:sz w:val="24"/>
+          <w:szCs w:val="24"/>
+        </w:rPr>
+        <w:t xml:space="preserve">the </w:t>
+      </w:r>
+      <w:r>
+        <w:rPr>
+          <w:rFonts w:ascii="Cambria Math" w:hAnsi="Cambria Math" w:cs="Arial"/>
+          <w:sz w:val="24"/>
+          <w:szCs w:val="24"/>
+        </w:rPr>
+        <w:t>vector</w:t>
+      </w:r>
+      <w:proofErr w:type="gramEnd"/>
+      <w:r>
+        <w:rPr>
+          <w:rFonts w:ascii="Cambria Math" w:hAnsi="Cambria Math" w:cs="Arial"/>
+          <w:sz w:val="24"/>
+          <w:szCs w:val="24"/>
+        </w:rPr>
+        <w:t xml:space="preserve"> </w:t>
+      </w:r>
+      <w:r>
+        <w:rPr>
+          <w:rFonts w:ascii="Cambria Math" w:hAnsi="Cambria Math" w:cs="Arial"/>
+          <w:b/>
+          <w:sz w:val="24"/>
+          <w:szCs w:val="24"/>
+        </w:rPr>
+        <w:t>A</w:t>
+      </w:r>
+      <w:r>
+        <w:rPr>
+          <w:rFonts w:ascii="Cambria Math" w:hAnsi="Cambria Math" w:cs="Arial"/>
+          <w:sz w:val="24"/>
+          <w:szCs w:val="24"/>
+        </w:rPr>
+        <w:t xml:space="preserve"> =</w:t>
+      </w:r>
+      <m:oMath>
+        <m:r>
+          <w:rPr>
+            <w:rFonts w:ascii="Cambria Math" w:hAnsi="Cambria Math" w:cs="Arial"/>
+            <w:sz w:val="24"/>
+            <w:szCs w:val="24"/>
+          </w:rPr>
+          <m:t xml:space="preserve"> </m:t>
+        </m:r>
+        <m:acc>
+          <m:accPr>
+            <m:ctrlPr>
+              <w:rPr>
+                <w:rFonts w:ascii="Cambria Math" w:hAnsi="Cambria Math" w:cs="Arial"/>
+                <w:i/>
+                <w:iCs/>
+                <w:sz w:val="24"/>
+                <w:szCs w:val="24"/>
+              </w:rPr>
+            </m:ctrlPr>
+          </m:accPr>
+          <m:e>
+            <m:r>
+              <m:rPr>
+                <m:sty m:val="b"/>
+              </m:rPr>
+              <w:rPr>
+                <w:rFonts w:ascii="Cambria Math" w:hAnsi="Cambria Math" w:cs="Arial"/>
+                <w:sz w:val="24"/>
+                <w:szCs w:val="24"/>
+              </w:rPr>
+              <m:t>x</m:t>
+            </m:r>
+          </m:e>
+        </m:acc>
+        <m:r>
+          <w:rPr>
+            <w:rFonts w:ascii="Cambria Math" w:hAnsi="Cambria Math" w:cs="Arial"/>
+            <w:sz w:val="24"/>
+            <w:szCs w:val="24"/>
+          </w:rPr>
+          <m:t>2</m:t>
+        </m:r>
+        <m:sSup>
+          <m:sSupPr>
+            <m:ctrlPr>
+              <w:rPr>
+                <w:rFonts w:ascii="Cambria Math" w:hAnsi="Cambria Math" w:cs="Arial"/>
+                <w:sz w:val="24"/>
+                <w:szCs w:val="24"/>
+              </w:rPr>
+            </m:ctrlPr>
+          </m:sSupPr>
+          <m:e>
+            <m:r>
+              <m:rPr>
+                <m:sty m:val="p"/>
+              </m:rPr>
+              <w:rPr>
+                <w:rFonts w:ascii="Cambria Math" w:hAnsi="Cambria Math" w:cs="Arial"/>
+                <w:sz w:val="24"/>
+                <w:szCs w:val="24"/>
+              </w:rPr>
+              <m:t>x</m:t>
+            </m:r>
+          </m:e>
+          <m:sup>
+            <m:r>
+              <m:rPr>
+                <m:sty m:val="p"/>
+              </m:rPr>
+              <w:rPr>
+                <w:rFonts w:ascii="Cambria Math" w:hAnsi="Cambria Math" w:cs="Arial"/>
+                <w:sz w:val="24"/>
+                <w:szCs w:val="24"/>
+              </w:rPr>
+              <m:t>2</m:t>
+            </m:r>
+          </m:sup>
+        </m:sSup>
+        <m:r>
+          <w:rPr>
+            <w:rFonts w:ascii="Cambria Math" w:hAnsi="Cambria Math" w:cs="Arial"/>
+            <w:sz w:val="24"/>
+            <w:szCs w:val="24"/>
+          </w:rPr>
+          <m:t> +</m:t>
+        </m:r>
+        <m:acc>
+          <m:accPr>
+            <m:ctrlPr>
+              <w:rPr>
+                <w:rFonts w:ascii="Cambria Math" w:hAnsi="Cambria Math" w:cs="Arial"/>
+                <w:i/>
+                <w:iCs/>
+                <w:sz w:val="24"/>
+                <w:szCs w:val="24"/>
+              </w:rPr>
+            </m:ctrlPr>
+          </m:accPr>
+          <m:e>
+            <m:r>
+              <m:rPr>
+                <m:sty m:val="b"/>
+              </m:rPr>
+              <w:rPr>
+                <w:rFonts w:ascii="Cambria Math" w:hAnsi="Cambria Math" w:cs="Arial"/>
+                <w:sz w:val="24"/>
+                <w:szCs w:val="24"/>
+              </w:rPr>
+              <m:t>y</m:t>
+            </m:r>
+          </m:e>
+        </m:acc>
+        <m:sSup>
+          <m:sSupPr>
+            <m:ctrlPr>
+              <w:rPr>
+                <w:rFonts w:ascii="Cambria Math" w:hAnsi="Cambria Math" w:cs="Arial"/>
+                <w:sz w:val="24"/>
+                <w:szCs w:val="24"/>
+              </w:rPr>
+            </m:ctrlPr>
+          </m:sSupPr>
+          <m:e>
+            <m:r>
+              <m:rPr>
+                <m:sty m:val="p"/>
+              </m:rPr>
+              <w:rPr>
+                <w:rFonts w:ascii="Cambria Math" w:hAnsi="Cambria Math" w:cs="Arial"/>
+                <w:sz w:val="24"/>
+                <w:szCs w:val="24"/>
+              </w:rPr>
+              <m:t>3y</m:t>
+            </m:r>
+          </m:e>
+          <m:sup>
+            <m:r>
+              <m:rPr>
+                <m:sty m:val="p"/>
+              </m:rPr>
+              <w:rPr>
+                <w:rFonts w:ascii="Cambria Math" w:hAnsi="Cambria Math" w:cs="Arial"/>
+                <w:sz w:val="24"/>
+                <w:szCs w:val="24"/>
+              </w:rPr>
+              <m:t>3</m:t>
+            </m:r>
+          </m:sup>
+        </m:sSup>
+        <m:r>
+          <w:rPr>
+            <w:rFonts w:ascii="Cambria Math" w:hAnsi="Cambria Math" w:cs="Arial"/>
+            <w:sz w:val="24"/>
+            <w:szCs w:val="24"/>
+          </w:rPr>
+          <m:t>+ </m:t>
+        </m:r>
+        <m:acc>
+          <m:accPr>
+            <m:ctrlPr>
+              <w:rPr>
+                <w:rFonts w:ascii="Cambria Math" w:hAnsi="Cambria Math" w:cs="Arial"/>
+                <w:i/>
+                <w:iCs/>
+                <w:sz w:val="24"/>
+                <w:szCs w:val="24"/>
+              </w:rPr>
+            </m:ctrlPr>
+          </m:accPr>
+          <m:e>
+            <m:r>
+              <m:rPr>
+                <m:sty m:val="b"/>
+              </m:rPr>
+              <w:rPr>
+                <w:rFonts w:ascii="Cambria Math" w:hAnsi="Cambria Math" w:cs="Arial"/>
+                <w:sz w:val="24"/>
+                <w:szCs w:val="24"/>
+              </w:rPr>
+              <m:t>z</m:t>
+            </m:r>
+          </m:e>
+        </m:acc>
+        <m:r>
+          <m:rPr>
+            <m:sty m:val="p"/>
+          </m:rPr>
+          <w:rPr>
+            <w:rFonts w:ascii="Cambria Math" w:hAnsi="Cambria Math" w:cs="Arial"/>
+            <w:sz w:val="24"/>
+            <w:szCs w:val="24"/>
+          </w:rPr>
+          <m:t>4</m:t>
+        </m:r>
+        <m:sSup>
+          <m:sSupPr>
+            <m:ctrlPr>
+              <w:rPr>
+                <w:rFonts w:ascii="Cambria Math" w:hAnsi="Cambria Math" w:cs="Arial"/>
+                <w:sz w:val="24"/>
+                <w:szCs w:val="24"/>
+              </w:rPr>
+            </m:ctrlPr>
+          </m:sSupPr>
+          <m:e>
+            <m:r>
+              <m:rPr>
+                <m:sty m:val="p"/>
+              </m:rPr>
+              <w:rPr>
+                <w:rFonts w:ascii="Cambria Math" w:hAnsi="Cambria Math" w:cs="Arial"/>
+                <w:sz w:val="24"/>
+                <w:szCs w:val="24"/>
+              </w:rPr>
+              <m:t>z</m:t>
+            </m:r>
+          </m:e>
+          <m:sup>
+            <m:r>
+              <m:rPr>
+                <m:sty m:val="p"/>
+              </m:rPr>
+              <w:rPr>
+                <w:rFonts w:ascii="Cambria Math" w:hAnsi="Cambria Math" w:cs="Arial"/>
+                <w:sz w:val="24"/>
+                <w:szCs w:val="24"/>
+              </w:rPr>
+              <m:t>4</m:t>
+            </m:r>
+          </m:sup>
+        </m:sSup>
+      </m:oMath>
+      <w:r>
+        <w:rPr>
+          <w:rFonts w:ascii="Cambria Math" w:eastAsiaTheme="minorEastAsia" w:hAnsi="Cambria Math" w:cs="Arial"/>
+          <w:sz w:val="24"/>
+          <w:szCs w:val="24"/>
+        </w:rPr>
+        <w:t xml:space="preserve"> using Cartesian coordinates, i</w:t>
+      </w:r>
+      <w:bookmarkStart w:id="1" w:name="_Hlk13572987"/>
+      <w:r>
+        <w:rPr>
+          <w:rFonts w:ascii="Cambria Math" w:eastAsiaTheme="minorEastAsia" w:hAnsi="Cambria Math" w:cs="Arial"/>
+          <w:sz w:val="24"/>
+          <w:szCs w:val="24"/>
+        </w:rPr>
+        <w:t>ncluding the necessary steps</w:t>
+      </w:r>
+      <w:bookmarkEnd w:id="1"/>
+      <w:r>
+        <w:rPr>
+          <w:rFonts w:ascii="Cambria Math" w:eastAsiaTheme="minorEastAsia" w:hAnsi="Cambria Math" w:cs="Arial"/>
+          <w:sz w:val="24"/>
+          <w:szCs w:val="24"/>
+        </w:rPr>
+        <w:t xml:space="preserve"> (2 points). Then evaluate your expression at the point </w:t>
+      </w:r>
+      <w:r>
+        <w:rPr>
+          <w:rFonts w:ascii="Cambria Math" w:eastAsiaTheme="minorEastAsia" w:hAnsi="Cambria Math" w:cs="Arial"/>
+          <w:sz w:val="24"/>
+          <w:szCs w:val="24"/>
+        </w:rPr>
+        <w:t>(1, 1, 1) (</w:t>
+      </w:r>
+      <w:r>
+        <w:rPr>
+          <w:rFonts w:ascii="Cambria Math" w:eastAsiaTheme="minorEastAsia" w:hAnsi="Cambria Math" w:cs="Arial"/>
+          <w:sz w:val="24"/>
+          <w:szCs w:val="24"/>
+        </w:rPr>
+        <w:t>1</w:t>
+      </w:r>
+      <w:r>
+        <w:rPr>
+          <w:rFonts w:ascii="Cambria Math" w:eastAsiaTheme="minorEastAsia" w:hAnsi="Cambria Math" w:cs="Arial"/>
+          <w:sz w:val="24"/>
+          <w:szCs w:val="24"/>
+        </w:rPr>
+        <w:t xml:space="preserve"> point). </w:t>
+      </w:r>
+      <w:r>
+        <w:rPr>
+          <w:rFonts w:ascii="Cambria Math" w:hAnsi="Cambria Math" w:cs="Arial"/>
+          <w:sz w:val="24"/>
+          <w:szCs w:val="24"/>
+        </w:rPr>
+        <w:t>(</w:t>
+      </w:r>
+      <w:r>
+        <w:rPr>
+          <w:rFonts w:ascii="Cambria Math" w:hAnsi="Cambria Math" w:cs="Arial"/>
+          <w:sz w:val="24"/>
+          <w:szCs w:val="24"/>
+        </w:rPr>
+        <w:t>3</w:t>
+      </w:r>
+      <w:r>
+        <w:rPr>
+          <w:rFonts w:ascii="Cambria Math" w:hAnsi="Cambria Math" w:cs="Arial"/>
+          <w:sz w:val="24"/>
+          <w:szCs w:val="24"/>
+        </w:rPr>
+        <w:t xml:space="preserve"> points total</w:t>
+      </w:r>
+      <w:r>
+        <w:rPr>
+          <w:rFonts w:ascii="Cambria Math" w:hAnsi="Cambria Math" w:cs="Arial"/>
+          <w:sz w:val="24"/>
+          <w:szCs w:val="24"/>
+        </w:rPr>
+        <w:t>.</w:t>
+      </w:r>
+      <w:r>
+        <w:rPr>
+          <w:rFonts w:ascii="Cambria Math" w:hAnsi="Cambria Math" w:cs="Arial"/>
+          <w:sz w:val="24"/>
+          <w:szCs w:val="24"/>
+        </w:rPr>
+        <w:t>)</w:t>
+      </w:r>
+    </w:p>
+    <w:p>
+      <w:pPr>
+        <w:spacing w:after="0"/>
+        <w:rPr>
+          <w:rFonts w:ascii="Cambria Math" w:hAnsi="Cambria Math" w:cs="Arial"/>
+          <w:sz w:val="24"/>
+          <w:szCs w:val="24"/>
+        </w:rPr>
+      </w:pPr>
+    </w:p>
+    <w:p>
+      <w:pPr>
+        <w:spacing w:after="0"/>
+        <w:rPr>
+          <w:rFonts w:ascii="Cambria Math" w:eastAsiaTheme="minorEastAsia" w:hAnsi="Cambria Math" w:cs="Arial"/>
+          <w:sz w:val="24"/>
+          <w:szCs w:val="24"/>
+        </w:rPr>
+      </w:pPr>
+      <m:oMathPara>
+        <m:oMath>
+          <m:r>
+            <m:rPr>
+              <m:nor/>
+            </m:rPr>
+            <w:rPr>
+              <w:rFonts w:ascii="Cambria Math" w:hAnsi="Cambria Math" w:cs="Arial"/>
+              <w:sz w:val="24"/>
+              <w:szCs w:val="24"/>
+            </w:rPr>
+            <m:t>∇∙A</m:t>
           </m:r>
           <m:r>
             <w:rPr>
@@ -1787,13 +2794,7 @@
                     <w:rPr>
                       <w:rFonts w:ascii="Cambria Math" w:hAnsi="Cambria Math" w:cs="Arial"/>
                     </w:rPr>
-                    <m:t>∂</m:t>
-                  </m:r>
-                  <m:r>
-                    <w:rPr>
-                      <w:rFonts w:ascii="Cambria Math" w:hAnsi="Cambria Math" w:cs="Arial"/>
-                    </w:rPr>
-                    <m:t>y</m:t>
+                    <m:t>∂y</m:t>
                   </m:r>
                 </m:den>
               </m:f>
@@ -1855,13 +2856,7 @@
                     <w:rPr>
                       <w:rFonts w:ascii="Cambria Math" w:hAnsi="Cambria Math" w:cs="Arial"/>
                     </w:rPr>
-                    <m:t>∂</m:t>
-                  </m:r>
-                  <m:r>
-                    <w:rPr>
-                      <w:rFonts w:ascii="Cambria Math" w:hAnsi="Cambria Math" w:cs="Arial"/>
-                    </w:rPr>
-                    <m:t>z</m:t>
+                    <m:t>∂z</m:t>
                   </m:r>
                 </m:den>
               </m:f>
@@ -2049,13 +3044,7 @@
                 <w:rPr>
                   <w:rFonts w:ascii="Cambria Math" w:hAnsi="Cambria Math" w:cs="Arial"/>
                 </w:rPr>
-                <m:t>∂</m:t>
-              </m:r>
-              <m:r>
-                <w:rPr>
-                  <w:rFonts w:ascii="Cambria Math" w:hAnsi="Cambria Math" w:cs="Arial"/>
-                </w:rPr>
-                <m:t>y</m:t>
+                <m:t>∂y</m:t>
               </m:r>
             </m:den>
           </m:f>
@@ -2145,13 +3134,7 @@
                 <w:rPr>
                   <w:rFonts w:ascii="Cambria Math" w:hAnsi="Cambria Math" w:cs="Arial"/>
                 </w:rPr>
-                <m:t>∂</m:t>
-              </m:r>
-              <m:r>
-                <w:rPr>
-                  <w:rFonts w:ascii="Cambria Math" w:hAnsi="Cambria Math" w:cs="Arial"/>
-                </w:rPr>
-                <m:t>z</m:t>
+                <m:t>∂z</m:t>
               </m:r>
             </m:den>
           </m:f>
@@ -2207,15 +3190,7 @@
               <w:sz w:val="24"/>
               <w:szCs w:val="24"/>
             </w:rPr>
-            <m:t>=4x+</m:t>
-          </m:r>
-          <m:r>
-            <w:rPr>
-              <w:rFonts w:ascii="Cambria Math" w:hAnsi="Cambria Math" w:cs="Arial"/>
-              <w:sz w:val="24"/>
-              <w:szCs w:val="24"/>
-            </w:rPr>
-            <m:t>9</m:t>
+            <m:t>=4x+9</m:t>
           </m:r>
           <m:sSup>
             <m:sSupPr>
@@ -2321,15 +3296,7 @@
                   <w:sz w:val="24"/>
                   <w:szCs w:val="24"/>
                 </w:rPr>
-                <m:t>[</m:t>
-              </m:r>
-              <m:r>
-                <w:rPr>
-                  <w:rFonts w:ascii="Cambria Math" w:hAnsi="Cambria Math" w:cs="Arial"/>
-                  <w:sz w:val="24"/>
-                  <w:szCs w:val="24"/>
-                </w:rPr>
-                <m:t>4x+9</m:t>
+                <m:t>[4x+9</m:t>
               </m:r>
               <m:sSup>
                 <m:sSupPr>
@@ -2429,15 +3396,7 @@
               <w:sz w:val="24"/>
               <w:szCs w:val="24"/>
             </w:rPr>
-            <m:t>=</m:t>
-          </m:r>
-          <m:r>
-            <w:rPr>
-              <w:rFonts w:ascii="Cambria Math" w:hAnsi="Cambria Math" w:cs="Arial"/>
-              <w:sz w:val="24"/>
-              <w:szCs w:val="24"/>
-            </w:rPr>
-            <m:t>4</m:t>
+            <m:t>=4</m:t>
           </m:r>
           <m:d>
             <m:dPr>
@@ -2563,7 +3522,6 @@
     </w:p>
     <w:p>
       <w:pPr>
-        <w:spacing w:after="0"/>
         <w:rPr>
           <w:rFonts w:ascii="Cambria Math" w:eastAsiaTheme="minorEastAsia" w:hAnsi="Cambria Math" w:cs="Arial"/>
           <w:color w:val="2F5496" w:themeColor="accent1" w:themeShade="BF"/>
@@ -2571,6 +3529,15 @@
           <w:szCs w:val="24"/>
         </w:rPr>
       </w:pPr>
+      <w:r>
+        <w:rPr>
+          <w:rFonts w:ascii="Cambria Math" w:eastAsiaTheme="minorEastAsia" w:hAnsi="Cambria Math" w:cs="Arial"/>
+          <w:color w:val="2F5496" w:themeColor="accent1" w:themeShade="BF"/>
+          <w:sz w:val="24"/>
+          <w:szCs w:val="24"/>
+        </w:rPr>
+        <w:br w:type="page"/>
+      </w:r>
     </w:p>
     <w:p>
       <w:pPr>
@@ -2593,6 +3560,7 @@
           <w:sz w:val="24"/>
           <w:szCs w:val="24"/>
         </w:rPr>
+        <w:lastRenderedPageBreak/>
         <w:t xml:space="preserve">Using the MATLAB symbolic capability along with the </w:t>
       </w:r>
       <w:proofErr w:type="gramStart"/>
@@ -2996,50 +3964,63 @@
     <w:p>
       <w:pPr>
         <w:spacing w:after="0"/>
+        <w:jc w:val="center"/>
         <w:rPr>
           <w:rFonts w:ascii="Cambria Math" w:hAnsi="Cambria Math" w:cs="Arial"/>
           <w:sz w:val="24"/>
           <w:szCs w:val="24"/>
         </w:rPr>
       </w:pPr>
-    </w:p>
-    <w:p>
-      <w:pPr>
-        <w:spacing w:after="0"/>
-        <w:rPr>
-          <w:rFonts w:ascii="Cambria Math" w:hAnsi="Cambria Math" w:cs="Arial"/>
-          <w:sz w:val="24"/>
-          <w:szCs w:val="24"/>
-        </w:rPr>
-      </w:pPr>
-    </w:p>
-    <w:p>
-      <w:pPr>
-        <w:spacing w:after="0"/>
-        <w:rPr>
-          <w:rFonts w:ascii="Cambria Math" w:hAnsi="Cambria Math" w:cs="Arial"/>
-          <w:sz w:val="24"/>
-          <w:szCs w:val="24"/>
-        </w:rPr>
-      </w:pPr>
-    </w:p>
-    <w:p>
-      <w:pPr>
-        <w:rPr>
-          <w:rFonts w:ascii="Cambria Math" w:hAnsi="Cambria Math" w:cs="Arial"/>
-          <w:sz w:val="24"/>
-          <w:szCs w:val="24"/>
-        </w:rPr>
-      </w:pPr>
+      <w:r>
+        <w:rPr>
+          <w:rFonts w:ascii="Cambria Math" w:hAnsi="Cambria Math" w:cs="Arial"/>
+          <w:bCs/>
+          <w:sz w:val="24"/>
+          <w:szCs w:val="24"/>
+        </w:rPr>
+        <w:drawing>
+          <wp:inline distT="0" distB="0" distL="0" distR="0" wp14:anchorId="6D702175" wp14:editId="3559E7E9">
+            <wp:extent cx="5964384" cy="1600200"/>
+            <wp:effectExtent l="0" t="0" r="0" b="0"/>
+            <wp:docPr id="382832047" name="Picture 1"/>
+            <wp:cNvGraphicFramePr>
+              <a:graphicFrameLocks xmlns:a="http://schemas.openxmlformats.org/drawingml/2006/main" noChangeAspect="1"/>
+            </wp:cNvGraphicFramePr>
+            <a:graphic xmlns:a="http://schemas.openxmlformats.org/drawingml/2006/main">
+              <a:graphicData uri="http://schemas.openxmlformats.org/drawingml/2006/picture">
+                <pic:pic xmlns:pic="http://schemas.openxmlformats.org/drawingml/2006/picture">
+                  <pic:nvPicPr>
+                    <pic:cNvPr id="382832047" name="Picture 1"/>
+                    <pic:cNvPicPr/>
+                  </pic:nvPicPr>
+                  <pic:blipFill>
+                    <a:blip r:embed="rId5">
+                      <a:extLst>
+                        <a:ext uri="{28A0092B-C50C-407E-A947-70E740481C1C}">
+                          <a14:useLocalDpi xmlns:a14="http://schemas.microsoft.com/office/drawing/2010/main" val="0"/>
+                        </a:ext>
+                      </a:extLst>
+                    </a:blip>
+                    <a:stretch>
+                      <a:fillRect/>
+                    </a:stretch>
+                  </pic:blipFill>
+                  <pic:spPr>
+                    <a:xfrm>
+                      <a:off x="0" y="0"/>
+                      <a:ext cx="5972731" cy="1602439"/>
+                    </a:xfrm>
+                    <a:prstGeom prst="rect">
+                      <a:avLst/>
+                    </a:prstGeom>
+                  </pic:spPr>
+                </pic:pic>
+              </a:graphicData>
+            </a:graphic>
+          </wp:inline>
+        </w:drawing>
+      </w:r>
       <w:bookmarkStart w:id="3" w:name="_Hlk13591304"/>
-      <w:r>
-        <w:rPr>
-          <w:rFonts w:ascii="Cambria Math" w:hAnsi="Cambria Math" w:cs="Arial"/>
-          <w:sz w:val="24"/>
-          <w:szCs w:val="24"/>
-        </w:rPr>
-        <w:br w:type="page"/>
-      </w:r>
     </w:p>
     <w:p>
       <w:pPr>
@@ -3061,7 +4042,6 @@
           <w:sz w:val="24"/>
           <w:szCs w:val="24"/>
         </w:rPr>
-        <w:lastRenderedPageBreak/>
         <w:t xml:space="preserve">Derive by hand the expression for the curl of </w:t>
       </w:r>
       <w:proofErr w:type="gramStart"/>
@@ -3468,38 +4448,1534 @@
     <w:p>
       <w:pPr>
         <w:rPr>
-          <w:rFonts w:ascii="Cambria Math" w:hAnsi="Cambria Math" w:cs="Arial"/>
+          <w:rFonts w:ascii="Courier New" w:eastAsiaTheme="minorEastAsia" w:hAnsi="Courier New" w:cs="Courier New"/>
           <w:sz w:val="24"/>
           <w:szCs w:val="24"/>
         </w:rPr>
       </w:pPr>
+      <m:oMathPara>
+        <m:oMathParaPr>
+          <m:jc m:val="left"/>
+        </m:oMathParaPr>
+        <m:oMath>
+          <m:r>
+            <m:rPr>
+              <m:nor/>
+            </m:rPr>
+            <w:rPr>
+              <w:rFonts w:ascii="Cambria Math" w:hAnsi="Cambria Math" w:cs="Arial"/>
+              <w:sz w:val="24"/>
+              <w:szCs w:val="24"/>
+            </w:rPr>
+            <m:t>∇</m:t>
+          </m:r>
+          <m:r>
+            <m:rPr>
+              <m:nor/>
+            </m:rPr>
+            <w:rPr>
+              <w:rFonts w:ascii="Cambria Math" w:hAnsi="Cambria Math" w:cs="Arial"/>
+              <w:sz w:val="24"/>
+              <w:szCs w:val="24"/>
+            </w:rPr>
+            <m:t xml:space="preserve"> x </m:t>
+          </m:r>
+          <m:r>
+            <m:rPr>
+              <m:nor/>
+            </m:rPr>
+            <w:rPr>
+              <w:rFonts w:ascii="Cambria Math" w:hAnsi="Cambria Math" w:cs="Arial"/>
+              <w:sz w:val="24"/>
+              <w:szCs w:val="24"/>
+            </w:rPr>
+            <m:t>A</m:t>
+          </m:r>
+          <m:r>
+            <m:rPr>
+              <m:nor/>
+            </m:rPr>
+            <w:rPr>
+              <w:rFonts w:ascii="Cambria Math" w:hAnsi="Cambria Math" w:cs="Arial"/>
+              <w:sz w:val="24"/>
+              <w:szCs w:val="24"/>
+            </w:rPr>
+            <m:t xml:space="preserve"> </m:t>
+          </m:r>
+          <m:r>
+            <m:rPr>
+              <m:nor/>
+            </m:rPr>
+            <w:rPr>
+              <w:rFonts w:ascii="Cambria Math" w:hAnsi="Cambria Math" w:cs="Arial"/>
+              <w:sz w:val="24"/>
+              <w:szCs w:val="24"/>
+            </w:rPr>
+            <m:t>=</m:t>
+          </m:r>
+          <m:r>
+            <m:rPr>
+              <m:nor/>
+            </m:rPr>
+            <w:rPr>
+              <w:rFonts w:ascii="Cambria Math" w:hAnsi="Cambria Math" w:cs="Arial"/>
+              <w:sz w:val="24"/>
+              <w:szCs w:val="24"/>
+            </w:rPr>
+            <m:t xml:space="preserve"> </m:t>
+          </m:r>
+          <m:acc>
+            <m:accPr>
+              <m:ctrlPr>
+                <w:rPr>
+                  <w:rFonts w:ascii="Cambria Math" w:hAnsi="Cambria Math" w:cs="Arial"/>
+                  <w:i/>
+                  <w:sz w:val="24"/>
+                  <w:szCs w:val="24"/>
+                </w:rPr>
+              </m:ctrlPr>
+            </m:accPr>
+            <m:e>
+              <m:r>
+                <m:rPr>
+                  <m:sty m:val="b"/>
+                </m:rPr>
+                <w:rPr>
+                  <w:rFonts w:ascii="Cambria Math" w:hAnsi="Cambria Math" w:cs="Arial"/>
+                  <w:sz w:val="24"/>
+                  <w:szCs w:val="24"/>
+                </w:rPr>
+                <m:t>x</m:t>
+              </m:r>
+            </m:e>
+          </m:acc>
+          <m:d>
+            <m:dPr>
+              <m:ctrlPr>
+                <w:rPr>
+                  <w:rFonts w:ascii="Cambria Math" w:eastAsiaTheme="minorEastAsia" w:hAnsi="Cambria Math" w:cs="Arial"/>
+                  <w:i/>
+                  <w:sz w:val="24"/>
+                  <w:szCs w:val="24"/>
+                </w:rPr>
+              </m:ctrlPr>
+            </m:dPr>
+            <m:e>
+              <m:f>
+                <m:fPr>
+                  <m:ctrlPr>
+                    <w:rPr>
+                      <w:rFonts w:ascii="Cambria Math" w:hAnsi="Cambria Math" w:cs="Arial"/>
+                      <w:i/>
+                      <w:sz w:val="24"/>
+                      <w:szCs w:val="24"/>
+                    </w:rPr>
+                  </m:ctrlPr>
+                </m:fPr>
+                <m:num>
+                  <m:r>
+                    <w:rPr>
+                      <w:rFonts w:ascii="Cambria Math" w:hAnsi="Cambria Math" w:cs="Arial"/>
+                    </w:rPr>
+                    <m:t>∂</m:t>
+                  </m:r>
+                  <m:sSub>
+                    <m:sSubPr>
+                      <m:ctrlPr>
+                        <w:rPr>
+                          <w:rFonts w:ascii="Cambria Math" w:hAnsi="Cambria Math" w:cs="Arial"/>
+                          <w:i/>
+                        </w:rPr>
+                      </m:ctrlPr>
+                    </m:sSubPr>
+                    <m:e>
+                      <m:r>
+                        <w:rPr>
+                          <w:rFonts w:ascii="Cambria Math" w:hAnsi="Cambria Math" w:cs="Arial"/>
+                        </w:rPr>
+                        <m:t>A</m:t>
+                      </m:r>
+                    </m:e>
+                    <m:sub>
+                      <m:r>
+                        <w:rPr>
+                          <w:rFonts w:ascii="Cambria Math" w:hAnsi="Cambria Math" w:cs="Arial"/>
+                        </w:rPr>
+                        <m:t>z</m:t>
+                      </m:r>
+                    </m:sub>
+                  </m:sSub>
+                </m:num>
+                <m:den>
+                  <m:r>
+                    <w:rPr>
+                      <w:rFonts w:ascii="Cambria Math" w:hAnsi="Cambria Math" w:cs="Arial"/>
+                    </w:rPr>
+                    <m:t>∂</m:t>
+                  </m:r>
+                  <m:r>
+                    <w:rPr>
+                      <w:rFonts w:ascii="Cambria Math" w:hAnsi="Cambria Math" w:cs="Arial"/>
+                    </w:rPr>
+                    <m:t>y</m:t>
+                  </m:r>
+                </m:den>
+              </m:f>
+              <m:r>
+                <w:rPr>
+                  <w:rFonts w:ascii="Cambria Math" w:hAnsi="Cambria Math" w:cs="Arial"/>
+                  <w:sz w:val="24"/>
+                  <w:szCs w:val="24"/>
+                </w:rPr>
+                <m:t>-</m:t>
+              </m:r>
+              <m:f>
+                <m:fPr>
+                  <m:ctrlPr>
+                    <w:rPr>
+                      <w:rFonts w:ascii="Cambria Math" w:hAnsi="Cambria Math" w:cs="Arial"/>
+                      <w:i/>
+                      <w:sz w:val="24"/>
+                      <w:szCs w:val="24"/>
+                    </w:rPr>
+                  </m:ctrlPr>
+                </m:fPr>
+                <m:num>
+                  <m:r>
+                    <w:rPr>
+                      <w:rFonts w:ascii="Cambria Math" w:hAnsi="Cambria Math" w:cs="Arial"/>
+                    </w:rPr>
+                    <m:t>∂</m:t>
+                  </m:r>
+                  <m:sSub>
+                    <m:sSubPr>
+                      <m:ctrlPr>
+                        <w:rPr>
+                          <w:rFonts w:ascii="Cambria Math" w:hAnsi="Cambria Math" w:cs="Arial"/>
+                          <w:i/>
+                        </w:rPr>
+                      </m:ctrlPr>
+                    </m:sSubPr>
+                    <m:e>
+                      <m:r>
+                        <w:rPr>
+                          <w:rFonts w:ascii="Cambria Math" w:hAnsi="Cambria Math" w:cs="Arial"/>
+                        </w:rPr>
+                        <m:t>A</m:t>
+                      </m:r>
+                    </m:e>
+                    <m:sub>
+                      <m:r>
+                        <w:rPr>
+                          <w:rFonts w:ascii="Cambria Math" w:hAnsi="Cambria Math" w:cs="Arial"/>
+                        </w:rPr>
+                        <m:t>y</m:t>
+                      </m:r>
+                    </m:sub>
+                  </m:sSub>
+                </m:num>
+                <m:den>
+                  <m:r>
+                    <w:rPr>
+                      <w:rFonts w:ascii="Cambria Math" w:hAnsi="Cambria Math" w:cs="Arial"/>
+                    </w:rPr>
+                    <m:t>∂</m:t>
+                  </m:r>
+                  <m:r>
+                    <w:rPr>
+                      <w:rFonts w:ascii="Cambria Math" w:hAnsi="Cambria Math" w:cs="Arial"/>
+                    </w:rPr>
+                    <m:t>z</m:t>
+                  </m:r>
+                </m:den>
+              </m:f>
+              <m:ctrlPr>
+                <w:rPr>
+                  <w:rFonts w:ascii="Cambria Math" w:hAnsi="Cambria Math" w:cs="Arial"/>
+                  <w:i/>
+                  <w:sz w:val="24"/>
+                  <w:szCs w:val="24"/>
+                </w:rPr>
+              </m:ctrlPr>
+            </m:e>
+          </m:d>
+          <m:r>
+            <w:rPr>
+              <w:rFonts w:ascii="Cambria Math" w:hAnsi="Cambria Math" w:cs="Arial"/>
+              <w:sz w:val="24"/>
+              <w:szCs w:val="24"/>
+            </w:rPr>
+            <m:t>+</m:t>
+          </m:r>
+          <m:acc>
+            <m:accPr>
+              <m:ctrlPr>
+                <w:rPr>
+                  <w:rFonts w:ascii="Cambria Math" w:hAnsi="Cambria Math" w:cs="Arial"/>
+                  <w:i/>
+                  <w:sz w:val="24"/>
+                  <w:szCs w:val="24"/>
+                </w:rPr>
+              </m:ctrlPr>
+            </m:accPr>
+            <m:e>
+              <m:r>
+                <m:rPr>
+                  <m:sty m:val="b"/>
+                </m:rPr>
+                <w:rPr>
+                  <w:rFonts w:ascii="Cambria Math" w:hAnsi="Cambria Math" w:cs="Arial"/>
+                  <w:sz w:val="24"/>
+                  <w:szCs w:val="24"/>
+                </w:rPr>
+                <m:t>y</m:t>
+              </m:r>
+            </m:e>
+          </m:acc>
+          <m:d>
+            <m:dPr>
+              <m:ctrlPr>
+                <w:rPr>
+                  <w:rFonts w:ascii="Cambria Math" w:eastAsiaTheme="minorEastAsia" w:hAnsi="Cambria Math" w:cs="Arial"/>
+                  <w:i/>
+                  <w:sz w:val="24"/>
+                  <w:szCs w:val="24"/>
+                </w:rPr>
+              </m:ctrlPr>
+            </m:dPr>
+            <m:e>
+              <m:f>
+                <m:fPr>
+                  <m:ctrlPr>
+                    <w:rPr>
+                      <w:rFonts w:ascii="Cambria Math" w:hAnsi="Cambria Math" w:cs="Arial"/>
+                      <w:i/>
+                      <w:sz w:val="24"/>
+                      <w:szCs w:val="24"/>
+                    </w:rPr>
+                  </m:ctrlPr>
+                </m:fPr>
+                <m:num>
+                  <m:r>
+                    <w:rPr>
+                      <w:rFonts w:ascii="Cambria Math" w:hAnsi="Cambria Math" w:cs="Arial"/>
+                    </w:rPr>
+                    <m:t>∂</m:t>
+                  </m:r>
+                  <m:sSub>
+                    <m:sSubPr>
+                      <m:ctrlPr>
+                        <w:rPr>
+                          <w:rFonts w:ascii="Cambria Math" w:hAnsi="Cambria Math" w:cs="Arial"/>
+                          <w:i/>
+                        </w:rPr>
+                      </m:ctrlPr>
+                    </m:sSubPr>
+                    <m:e>
+                      <m:r>
+                        <w:rPr>
+                          <w:rFonts w:ascii="Cambria Math" w:hAnsi="Cambria Math" w:cs="Arial"/>
+                        </w:rPr>
+                        <m:t>A</m:t>
+                      </m:r>
+                    </m:e>
+                    <m:sub>
+                      <m:r>
+                        <w:rPr>
+                          <w:rFonts w:ascii="Cambria Math" w:hAnsi="Cambria Math" w:cs="Arial"/>
+                        </w:rPr>
+                        <m:t>x</m:t>
+                      </m:r>
+                    </m:sub>
+                  </m:sSub>
+                </m:num>
+                <m:den>
+                  <m:r>
+                    <w:rPr>
+                      <w:rFonts w:ascii="Cambria Math" w:hAnsi="Cambria Math" w:cs="Arial"/>
+                    </w:rPr>
+                    <m:t>∂</m:t>
+                  </m:r>
+                  <m:r>
+                    <w:rPr>
+                      <w:rFonts w:ascii="Cambria Math" w:hAnsi="Cambria Math" w:cs="Arial"/>
+                    </w:rPr>
+                    <m:t>z</m:t>
+                  </m:r>
+                </m:den>
+              </m:f>
+              <m:r>
+                <w:rPr>
+                  <w:rFonts w:ascii="Cambria Math" w:hAnsi="Cambria Math" w:cs="Arial"/>
+                  <w:sz w:val="24"/>
+                  <w:szCs w:val="24"/>
+                </w:rPr>
+                <m:t>-</m:t>
+              </m:r>
+              <m:f>
+                <m:fPr>
+                  <m:ctrlPr>
+                    <w:rPr>
+                      <w:rFonts w:ascii="Cambria Math" w:hAnsi="Cambria Math" w:cs="Arial"/>
+                      <w:i/>
+                      <w:sz w:val="24"/>
+                      <w:szCs w:val="24"/>
+                    </w:rPr>
+                  </m:ctrlPr>
+                </m:fPr>
+                <m:num>
+                  <m:r>
+                    <w:rPr>
+                      <w:rFonts w:ascii="Cambria Math" w:hAnsi="Cambria Math" w:cs="Arial"/>
+                    </w:rPr>
+                    <m:t>∂</m:t>
+                  </m:r>
+                  <m:sSub>
+                    <m:sSubPr>
+                      <m:ctrlPr>
+                        <w:rPr>
+                          <w:rFonts w:ascii="Cambria Math" w:hAnsi="Cambria Math" w:cs="Arial"/>
+                          <w:i/>
+                        </w:rPr>
+                      </m:ctrlPr>
+                    </m:sSubPr>
+                    <m:e>
+                      <m:r>
+                        <w:rPr>
+                          <w:rFonts w:ascii="Cambria Math" w:hAnsi="Cambria Math" w:cs="Arial"/>
+                        </w:rPr>
+                        <m:t>A</m:t>
+                      </m:r>
+                    </m:e>
+                    <m:sub>
+                      <m:r>
+                        <w:rPr>
+                          <w:rFonts w:ascii="Cambria Math" w:hAnsi="Cambria Math" w:cs="Arial"/>
+                        </w:rPr>
+                        <m:t>z</m:t>
+                      </m:r>
+                    </m:sub>
+                  </m:sSub>
+                </m:num>
+                <m:den>
+                  <m:r>
+                    <w:rPr>
+                      <w:rFonts w:ascii="Cambria Math" w:hAnsi="Cambria Math" w:cs="Arial"/>
+                    </w:rPr>
+                    <m:t>∂</m:t>
+                  </m:r>
+                  <m:r>
+                    <w:rPr>
+                      <w:rFonts w:ascii="Cambria Math" w:hAnsi="Cambria Math" w:cs="Arial"/>
+                    </w:rPr>
+                    <m:t>x</m:t>
+                  </m:r>
+                </m:den>
+              </m:f>
+              <m:ctrlPr>
+                <w:rPr>
+                  <w:rFonts w:ascii="Cambria Math" w:hAnsi="Cambria Math" w:cs="Arial"/>
+                  <w:i/>
+                  <w:sz w:val="24"/>
+                  <w:szCs w:val="24"/>
+                </w:rPr>
+              </m:ctrlPr>
+            </m:e>
+          </m:d>
+          <m:r>
+            <w:rPr>
+              <w:rFonts w:ascii="Cambria Math" w:hAnsi="Cambria Math" w:cs="Arial"/>
+              <w:sz w:val="24"/>
+              <w:szCs w:val="24"/>
+            </w:rPr>
+            <m:t>+</m:t>
+          </m:r>
+          <m:acc>
+            <m:accPr>
+              <m:ctrlPr>
+                <w:rPr>
+                  <w:rFonts w:ascii="Cambria Math" w:hAnsi="Cambria Math" w:cs="Arial"/>
+                  <w:i/>
+                  <w:sz w:val="24"/>
+                  <w:szCs w:val="24"/>
+                </w:rPr>
+              </m:ctrlPr>
+            </m:accPr>
+            <m:e>
+              <m:r>
+                <m:rPr>
+                  <m:sty m:val="b"/>
+                </m:rPr>
+                <w:rPr>
+                  <w:rFonts w:ascii="Cambria Math" w:hAnsi="Cambria Math" w:cs="Arial"/>
+                  <w:sz w:val="24"/>
+                  <w:szCs w:val="24"/>
+                </w:rPr>
+                <m:t>z</m:t>
+              </m:r>
+            </m:e>
+          </m:acc>
+          <m:d>
+            <m:dPr>
+              <m:ctrlPr>
+                <w:rPr>
+                  <w:rFonts w:ascii="Cambria Math" w:eastAsiaTheme="minorEastAsia" w:hAnsi="Cambria Math" w:cs="Arial"/>
+                  <w:i/>
+                  <w:sz w:val="24"/>
+                  <w:szCs w:val="24"/>
+                </w:rPr>
+              </m:ctrlPr>
+            </m:dPr>
+            <m:e>
+              <m:f>
+                <m:fPr>
+                  <m:ctrlPr>
+                    <w:rPr>
+                      <w:rFonts w:ascii="Cambria Math" w:hAnsi="Cambria Math" w:cs="Arial"/>
+                      <w:i/>
+                      <w:sz w:val="24"/>
+                      <w:szCs w:val="24"/>
+                    </w:rPr>
+                  </m:ctrlPr>
+                </m:fPr>
+                <m:num>
+                  <m:r>
+                    <w:rPr>
+                      <w:rFonts w:ascii="Cambria Math" w:hAnsi="Cambria Math" w:cs="Arial"/>
+                    </w:rPr>
+                    <m:t>∂</m:t>
+                  </m:r>
+                  <m:sSub>
+                    <m:sSubPr>
+                      <m:ctrlPr>
+                        <w:rPr>
+                          <w:rFonts w:ascii="Cambria Math" w:hAnsi="Cambria Math" w:cs="Arial"/>
+                          <w:i/>
+                        </w:rPr>
+                      </m:ctrlPr>
+                    </m:sSubPr>
+                    <m:e>
+                      <m:r>
+                        <w:rPr>
+                          <w:rFonts w:ascii="Cambria Math" w:hAnsi="Cambria Math" w:cs="Arial"/>
+                        </w:rPr>
+                        <m:t>A</m:t>
+                      </m:r>
+                    </m:e>
+                    <m:sub>
+                      <m:r>
+                        <w:rPr>
+                          <w:rFonts w:ascii="Cambria Math" w:hAnsi="Cambria Math" w:cs="Arial"/>
+                        </w:rPr>
+                        <m:t>y</m:t>
+                      </m:r>
+                    </m:sub>
+                  </m:sSub>
+                </m:num>
+                <m:den>
+                  <m:r>
+                    <w:rPr>
+                      <w:rFonts w:ascii="Cambria Math" w:hAnsi="Cambria Math" w:cs="Arial"/>
+                    </w:rPr>
+                    <m:t>∂</m:t>
+                  </m:r>
+                  <m:r>
+                    <w:rPr>
+                      <w:rFonts w:ascii="Cambria Math" w:hAnsi="Cambria Math" w:cs="Arial"/>
+                    </w:rPr>
+                    <m:t>x</m:t>
+                  </m:r>
+                </m:den>
+              </m:f>
+              <m:r>
+                <w:rPr>
+                  <w:rFonts w:ascii="Cambria Math" w:hAnsi="Cambria Math" w:cs="Arial"/>
+                  <w:sz w:val="24"/>
+                  <w:szCs w:val="24"/>
+                </w:rPr>
+                <m:t>-</m:t>
+              </m:r>
+              <m:f>
+                <m:fPr>
+                  <m:ctrlPr>
+                    <w:rPr>
+                      <w:rFonts w:ascii="Cambria Math" w:hAnsi="Cambria Math" w:cs="Arial"/>
+                      <w:i/>
+                      <w:sz w:val="24"/>
+                      <w:szCs w:val="24"/>
+                    </w:rPr>
+                  </m:ctrlPr>
+                </m:fPr>
+                <m:num>
+                  <m:r>
+                    <w:rPr>
+                      <w:rFonts w:ascii="Cambria Math" w:hAnsi="Cambria Math" w:cs="Arial"/>
+                    </w:rPr>
+                    <m:t>∂</m:t>
+                  </m:r>
+                  <m:sSub>
+                    <m:sSubPr>
+                      <m:ctrlPr>
+                        <w:rPr>
+                          <w:rFonts w:ascii="Cambria Math" w:hAnsi="Cambria Math" w:cs="Arial"/>
+                          <w:i/>
+                        </w:rPr>
+                      </m:ctrlPr>
+                    </m:sSubPr>
+                    <m:e>
+                      <m:r>
+                        <w:rPr>
+                          <w:rFonts w:ascii="Cambria Math" w:hAnsi="Cambria Math" w:cs="Arial"/>
+                        </w:rPr>
+                        <m:t>A</m:t>
+                      </m:r>
+                    </m:e>
+                    <m:sub>
+                      <m:r>
+                        <w:rPr>
+                          <w:rFonts w:ascii="Cambria Math" w:hAnsi="Cambria Math" w:cs="Arial"/>
+                        </w:rPr>
+                        <m:t>x</m:t>
+                      </m:r>
+                    </m:sub>
+                  </m:sSub>
+                </m:num>
+                <m:den>
+                  <m:r>
+                    <w:rPr>
+                      <w:rFonts w:ascii="Cambria Math" w:hAnsi="Cambria Math" w:cs="Arial"/>
+                    </w:rPr>
+                    <m:t>∂y</m:t>
+                  </m:r>
+                </m:den>
+              </m:f>
+              <m:ctrlPr>
+                <w:rPr>
+                  <w:rFonts w:ascii="Cambria Math" w:hAnsi="Cambria Math" w:cs="Arial"/>
+                  <w:i/>
+                  <w:sz w:val="24"/>
+                  <w:szCs w:val="24"/>
+                </w:rPr>
+              </m:ctrlPr>
+            </m:e>
+          </m:d>
+        </m:oMath>
+      </m:oMathPara>
     </w:p>
     <w:p>
       <w:pPr>
         <w:rPr>
-          <w:rFonts w:ascii="Cambria Math" w:hAnsi="Cambria Math" w:cs="Arial"/>
+          <w:rFonts w:ascii="Courier New" w:eastAsiaTheme="minorEastAsia" w:hAnsi="Courier New" w:cs="Courier New"/>
           <w:sz w:val="24"/>
           <w:szCs w:val="24"/>
         </w:rPr>
       </w:pPr>
+      <m:oMathPara>
+        <m:oMathParaPr>
+          <m:jc m:val="left"/>
+        </m:oMathParaPr>
+        <m:oMath>
+          <m:f>
+            <m:fPr>
+              <m:ctrlPr>
+                <w:rPr>
+                  <w:rFonts w:ascii="Cambria Math" w:hAnsi="Cambria Math" w:cs="Arial"/>
+                  <w:i/>
+                  <w:sz w:val="24"/>
+                  <w:szCs w:val="24"/>
+                </w:rPr>
+              </m:ctrlPr>
+            </m:fPr>
+            <m:num>
+              <m:r>
+                <w:rPr>
+                  <w:rFonts w:ascii="Cambria Math" w:hAnsi="Cambria Math" w:cs="Arial"/>
+                </w:rPr>
+                <m:t>∂</m:t>
+              </m:r>
+              <m:sSub>
+                <m:sSubPr>
+                  <m:ctrlPr>
+                    <w:rPr>
+                      <w:rFonts w:ascii="Cambria Math" w:hAnsi="Cambria Math" w:cs="Arial"/>
+                      <w:i/>
+                    </w:rPr>
+                  </m:ctrlPr>
+                </m:sSubPr>
+                <m:e>
+                  <m:r>
+                    <w:rPr>
+                      <w:rFonts w:ascii="Cambria Math" w:hAnsi="Cambria Math" w:cs="Arial"/>
+                    </w:rPr>
+                    <m:t>A</m:t>
+                  </m:r>
+                </m:e>
+                <m:sub>
+                  <m:r>
+                    <w:rPr>
+                      <w:rFonts w:ascii="Cambria Math" w:hAnsi="Cambria Math" w:cs="Arial"/>
+                    </w:rPr>
+                    <m:t>z</m:t>
+                  </m:r>
+                </m:sub>
+              </m:sSub>
+            </m:num>
+            <m:den>
+              <m:r>
+                <w:rPr>
+                  <w:rFonts w:ascii="Cambria Math" w:hAnsi="Cambria Math" w:cs="Arial"/>
+                </w:rPr>
+                <m:t>∂y</m:t>
+              </m:r>
+            </m:den>
+          </m:f>
+          <m:r>
+            <w:rPr>
+              <w:rFonts w:ascii="Cambria Math" w:hAnsi="Cambria Math" w:cs="Arial"/>
+              <w:sz w:val="24"/>
+              <w:szCs w:val="24"/>
+            </w:rPr>
+            <m:t>=0;</m:t>
+          </m:r>
+          <m:f>
+            <m:fPr>
+              <m:ctrlPr>
+                <w:rPr>
+                  <w:rFonts w:ascii="Cambria Math" w:hAnsi="Cambria Math" w:cs="Arial"/>
+                  <w:i/>
+                  <w:sz w:val="24"/>
+                  <w:szCs w:val="24"/>
+                </w:rPr>
+              </m:ctrlPr>
+            </m:fPr>
+            <m:num>
+              <m:r>
+                <w:rPr>
+                  <w:rFonts w:ascii="Cambria Math" w:hAnsi="Cambria Math" w:cs="Arial"/>
+                </w:rPr>
+                <m:t>∂</m:t>
+              </m:r>
+              <m:sSub>
+                <m:sSubPr>
+                  <m:ctrlPr>
+                    <w:rPr>
+                      <w:rFonts w:ascii="Cambria Math" w:hAnsi="Cambria Math" w:cs="Arial"/>
+                      <w:i/>
+                    </w:rPr>
+                  </m:ctrlPr>
+                </m:sSubPr>
+                <m:e>
+                  <m:r>
+                    <w:rPr>
+                      <w:rFonts w:ascii="Cambria Math" w:hAnsi="Cambria Math" w:cs="Arial"/>
+                    </w:rPr>
+                    <m:t>A</m:t>
+                  </m:r>
+                </m:e>
+                <m:sub>
+                  <m:r>
+                    <w:rPr>
+                      <w:rFonts w:ascii="Cambria Math" w:hAnsi="Cambria Math" w:cs="Arial"/>
+                    </w:rPr>
+                    <m:t>y</m:t>
+                  </m:r>
+                </m:sub>
+              </m:sSub>
+            </m:num>
+            <m:den>
+              <m:r>
+                <w:rPr>
+                  <w:rFonts w:ascii="Cambria Math" w:hAnsi="Cambria Math" w:cs="Arial"/>
+                </w:rPr>
+                <m:t>∂z</m:t>
+              </m:r>
+            </m:den>
+          </m:f>
+          <m:r>
+            <w:rPr>
+              <w:rFonts w:ascii="Cambria Math" w:hAnsi="Cambria Math" w:cs="Arial"/>
+              <w:sz w:val="24"/>
+              <w:szCs w:val="24"/>
+            </w:rPr>
+            <m:t>=0</m:t>
+          </m:r>
+          <m:r>
+            <w:rPr>
+              <w:rFonts w:ascii="Cambria Math" w:hAnsi="Cambria Math" w:cs="Arial"/>
+              <w:sz w:val="24"/>
+              <w:szCs w:val="24"/>
+            </w:rPr>
+            <m:t>;</m:t>
+          </m:r>
+          <m:f>
+            <m:fPr>
+              <m:ctrlPr>
+                <w:rPr>
+                  <w:rFonts w:ascii="Cambria Math" w:hAnsi="Cambria Math" w:cs="Arial"/>
+                  <w:i/>
+                  <w:sz w:val="24"/>
+                  <w:szCs w:val="24"/>
+                </w:rPr>
+              </m:ctrlPr>
+            </m:fPr>
+            <m:num>
+              <m:r>
+                <w:rPr>
+                  <w:rFonts w:ascii="Cambria Math" w:hAnsi="Cambria Math" w:cs="Arial"/>
+                </w:rPr>
+                <m:t>∂</m:t>
+              </m:r>
+              <m:sSub>
+                <m:sSubPr>
+                  <m:ctrlPr>
+                    <w:rPr>
+                      <w:rFonts w:ascii="Cambria Math" w:hAnsi="Cambria Math" w:cs="Arial"/>
+                      <w:i/>
+                    </w:rPr>
+                  </m:ctrlPr>
+                </m:sSubPr>
+                <m:e>
+                  <m:r>
+                    <w:rPr>
+                      <w:rFonts w:ascii="Cambria Math" w:hAnsi="Cambria Math" w:cs="Arial"/>
+                    </w:rPr>
+                    <m:t>A</m:t>
+                  </m:r>
+                </m:e>
+                <m:sub>
+                  <m:r>
+                    <w:rPr>
+                      <w:rFonts w:ascii="Cambria Math" w:hAnsi="Cambria Math" w:cs="Arial"/>
+                    </w:rPr>
+                    <m:t>x</m:t>
+                  </m:r>
+                </m:sub>
+              </m:sSub>
+            </m:num>
+            <m:den>
+              <m:r>
+                <w:rPr>
+                  <w:rFonts w:ascii="Cambria Math" w:hAnsi="Cambria Math" w:cs="Arial"/>
+                </w:rPr>
+                <m:t>∂z</m:t>
+              </m:r>
+            </m:den>
+          </m:f>
+          <m:r>
+            <w:rPr>
+              <w:rFonts w:ascii="Cambria Math" w:hAnsi="Cambria Math" w:cs="Arial"/>
+              <w:sz w:val="24"/>
+              <w:szCs w:val="24"/>
+            </w:rPr>
+            <m:t>=0;</m:t>
+          </m:r>
+          <m:f>
+            <m:fPr>
+              <m:ctrlPr>
+                <w:rPr>
+                  <w:rFonts w:ascii="Cambria Math" w:hAnsi="Cambria Math" w:cs="Arial"/>
+                  <w:i/>
+                  <w:sz w:val="24"/>
+                  <w:szCs w:val="24"/>
+                </w:rPr>
+              </m:ctrlPr>
+            </m:fPr>
+            <m:num>
+              <m:r>
+                <w:rPr>
+                  <w:rFonts w:ascii="Cambria Math" w:hAnsi="Cambria Math" w:cs="Arial"/>
+                </w:rPr>
+                <m:t>∂</m:t>
+              </m:r>
+              <m:sSub>
+                <m:sSubPr>
+                  <m:ctrlPr>
+                    <w:rPr>
+                      <w:rFonts w:ascii="Cambria Math" w:hAnsi="Cambria Math" w:cs="Arial"/>
+                      <w:i/>
+                    </w:rPr>
+                  </m:ctrlPr>
+                </m:sSubPr>
+                <m:e>
+                  <m:r>
+                    <w:rPr>
+                      <w:rFonts w:ascii="Cambria Math" w:hAnsi="Cambria Math" w:cs="Arial"/>
+                    </w:rPr>
+                    <m:t>A</m:t>
+                  </m:r>
+                </m:e>
+                <m:sub>
+                  <m:r>
+                    <w:rPr>
+                      <w:rFonts w:ascii="Cambria Math" w:hAnsi="Cambria Math" w:cs="Arial"/>
+                    </w:rPr>
+                    <m:t>z</m:t>
+                  </m:r>
+                </m:sub>
+              </m:sSub>
+            </m:num>
+            <m:den>
+              <m:r>
+                <w:rPr>
+                  <w:rFonts w:ascii="Cambria Math" w:hAnsi="Cambria Math" w:cs="Arial"/>
+                </w:rPr>
+                <m:t>∂x</m:t>
+              </m:r>
+            </m:den>
+          </m:f>
+          <m:r>
+            <w:rPr>
+              <w:rFonts w:ascii="Cambria Math" w:hAnsi="Cambria Math" w:cs="Arial"/>
+              <w:sz w:val="24"/>
+              <w:szCs w:val="24"/>
+            </w:rPr>
+            <m:t>=0;</m:t>
+          </m:r>
+          <m:f>
+            <m:fPr>
+              <m:ctrlPr>
+                <w:rPr>
+                  <w:rFonts w:ascii="Cambria Math" w:hAnsi="Cambria Math" w:cs="Arial"/>
+                  <w:i/>
+                  <w:sz w:val="24"/>
+                  <w:szCs w:val="24"/>
+                </w:rPr>
+              </m:ctrlPr>
+            </m:fPr>
+            <m:num>
+              <m:r>
+                <w:rPr>
+                  <w:rFonts w:ascii="Cambria Math" w:hAnsi="Cambria Math" w:cs="Arial"/>
+                </w:rPr>
+                <m:t>∂</m:t>
+              </m:r>
+              <m:sSub>
+                <m:sSubPr>
+                  <m:ctrlPr>
+                    <w:rPr>
+                      <w:rFonts w:ascii="Cambria Math" w:hAnsi="Cambria Math" w:cs="Arial"/>
+                      <w:i/>
+                    </w:rPr>
+                  </m:ctrlPr>
+                </m:sSubPr>
+                <m:e>
+                  <m:r>
+                    <w:rPr>
+                      <w:rFonts w:ascii="Cambria Math" w:hAnsi="Cambria Math" w:cs="Arial"/>
+                    </w:rPr>
+                    <m:t>A</m:t>
+                  </m:r>
+                </m:e>
+                <m:sub>
+                  <m:r>
+                    <w:rPr>
+                      <w:rFonts w:ascii="Cambria Math" w:hAnsi="Cambria Math" w:cs="Arial"/>
+                    </w:rPr>
+                    <m:t>y</m:t>
+                  </m:r>
+                </m:sub>
+              </m:sSub>
+            </m:num>
+            <m:den>
+              <m:r>
+                <w:rPr>
+                  <w:rFonts w:ascii="Cambria Math" w:hAnsi="Cambria Math" w:cs="Arial"/>
+                </w:rPr>
+                <m:t>∂x</m:t>
+              </m:r>
+            </m:den>
+          </m:f>
+          <m:r>
+            <w:rPr>
+              <w:rFonts w:ascii="Cambria Math" w:hAnsi="Cambria Math" w:cs="Arial"/>
+              <w:sz w:val="24"/>
+              <w:szCs w:val="24"/>
+            </w:rPr>
+            <m:t>=</m:t>
+          </m:r>
+          <m:r>
+            <w:rPr>
+              <w:rFonts w:ascii="Cambria Math" w:hAnsi="Cambria Math" w:cs="Arial"/>
+              <w:sz w:val="24"/>
+              <w:szCs w:val="24"/>
+            </w:rPr>
+            <m:t>6x</m:t>
+          </m:r>
+          <m:r>
+            <w:rPr>
+              <w:rFonts w:ascii="Cambria Math" w:hAnsi="Cambria Math" w:cs="Arial"/>
+              <w:sz w:val="24"/>
+              <w:szCs w:val="24"/>
+            </w:rPr>
+            <m:t>y</m:t>
+          </m:r>
+          <m:r>
+            <w:rPr>
+              <w:rFonts w:ascii="Cambria Math" w:hAnsi="Cambria Math" w:cs="Arial"/>
+              <w:sz w:val="24"/>
+              <w:szCs w:val="24"/>
+            </w:rPr>
+            <m:t>;</m:t>
+          </m:r>
+          <m:f>
+            <m:fPr>
+              <m:ctrlPr>
+                <w:rPr>
+                  <w:rFonts w:ascii="Cambria Math" w:hAnsi="Cambria Math" w:cs="Arial"/>
+                  <w:i/>
+                  <w:sz w:val="24"/>
+                  <w:szCs w:val="24"/>
+                </w:rPr>
+              </m:ctrlPr>
+            </m:fPr>
+            <m:num>
+              <m:r>
+                <w:rPr>
+                  <w:rFonts w:ascii="Cambria Math" w:hAnsi="Cambria Math" w:cs="Arial"/>
+                </w:rPr>
+                <m:t>∂</m:t>
+              </m:r>
+              <m:sSub>
+                <m:sSubPr>
+                  <m:ctrlPr>
+                    <w:rPr>
+                      <w:rFonts w:ascii="Cambria Math" w:hAnsi="Cambria Math" w:cs="Arial"/>
+                      <w:i/>
+                    </w:rPr>
+                  </m:ctrlPr>
+                </m:sSubPr>
+                <m:e>
+                  <m:r>
+                    <w:rPr>
+                      <w:rFonts w:ascii="Cambria Math" w:hAnsi="Cambria Math" w:cs="Arial"/>
+                    </w:rPr>
+                    <m:t>A</m:t>
+                  </m:r>
+                </m:e>
+                <m:sub>
+                  <m:r>
+                    <w:rPr>
+                      <w:rFonts w:ascii="Cambria Math" w:hAnsi="Cambria Math" w:cs="Arial"/>
+                    </w:rPr>
+                    <m:t>x</m:t>
+                  </m:r>
+                </m:sub>
+              </m:sSub>
+            </m:num>
+            <m:den>
+              <m:r>
+                <w:rPr>
+                  <w:rFonts w:ascii="Cambria Math" w:hAnsi="Cambria Math" w:cs="Arial"/>
+                </w:rPr>
+                <m:t>∂y</m:t>
+              </m:r>
+            </m:den>
+          </m:f>
+          <m:r>
+            <w:rPr>
+              <w:rFonts w:ascii="Cambria Math" w:hAnsi="Cambria Math" w:cs="Arial"/>
+              <w:sz w:val="24"/>
+              <w:szCs w:val="24"/>
+            </w:rPr>
+            <m:t>=</m:t>
+          </m:r>
+          <m:r>
+            <w:rPr>
+              <w:rFonts w:ascii="Cambria Math" w:hAnsi="Cambria Math" w:cs="Arial"/>
+              <w:sz w:val="24"/>
+              <w:szCs w:val="24"/>
+            </w:rPr>
+            <m:t>4y</m:t>
+          </m:r>
+        </m:oMath>
+      </m:oMathPara>
     </w:p>
     <w:p>
       <w:pPr>
         <w:rPr>
-          <w:rFonts w:ascii="Cambria Math" w:hAnsi="Cambria Math" w:cs="Arial"/>
+          <w:rFonts w:ascii="Courier New" w:eastAsiaTheme="minorEastAsia" w:hAnsi="Courier New" w:cs="Courier New"/>
           <w:sz w:val="24"/>
           <w:szCs w:val="24"/>
         </w:rPr>
       </w:pPr>
+      <m:oMath>
+        <m:r>
+          <m:rPr>
+            <m:nor/>
+          </m:rPr>
+          <w:rPr>
+            <w:rFonts w:ascii="Cambria Math" w:hAnsi="Cambria Math" w:cs="Arial"/>
+            <w:sz w:val="24"/>
+            <w:szCs w:val="24"/>
+          </w:rPr>
+          <m:t xml:space="preserve">∇ x </m:t>
+        </m:r>
+        <m:r>
+          <m:rPr>
+            <m:nor/>
+          </m:rPr>
+          <w:rPr>
+            <w:rFonts w:ascii="Cambria Math" w:hAnsi="Cambria Math" w:cs="Arial"/>
+            <w:sz w:val="24"/>
+            <w:szCs w:val="24"/>
+          </w:rPr>
+          <m:t>A</m:t>
+        </m:r>
+      </m:oMath>
+      <w:r>
+        <w:rPr>
+          <w:rFonts w:ascii="Courier New" w:eastAsiaTheme="minorEastAsia" w:hAnsi="Courier New" w:cs="Courier New"/>
+          <w:sz w:val="24"/>
+          <w:szCs w:val="24"/>
+        </w:rPr>
+        <w:t xml:space="preserve"> = </w:t>
+      </w:r>
+      <m:oMath>
+        <m:acc>
+          <m:accPr>
+            <m:ctrlPr>
+              <w:rPr>
+                <w:rFonts w:ascii="Cambria Math" w:hAnsi="Cambria Math" w:cs="Arial"/>
+                <w:i/>
+                <w:sz w:val="24"/>
+                <w:szCs w:val="24"/>
+                <w:highlight w:val="yellow"/>
+              </w:rPr>
+            </m:ctrlPr>
+          </m:accPr>
+          <m:e>
+            <m:r>
+              <m:rPr>
+                <m:sty m:val="b"/>
+              </m:rPr>
+              <w:rPr>
+                <w:rFonts w:ascii="Cambria Math" w:hAnsi="Cambria Math" w:cs="Arial"/>
+                <w:sz w:val="24"/>
+                <w:szCs w:val="24"/>
+                <w:highlight w:val="yellow"/>
+              </w:rPr>
+              <m:t>x</m:t>
+            </m:r>
+          </m:e>
+        </m:acc>
+        <m:r>
+          <w:rPr>
+            <w:rFonts w:ascii="Cambria Math" w:hAnsi="Cambria Math" w:cs="Arial"/>
+            <w:sz w:val="24"/>
+            <w:szCs w:val="24"/>
+            <w:highlight w:val="yellow"/>
+          </w:rPr>
+          <m:t>0+</m:t>
+        </m:r>
+        <m:acc>
+          <m:accPr>
+            <m:ctrlPr>
+              <w:rPr>
+                <w:rFonts w:ascii="Cambria Math" w:hAnsi="Cambria Math" w:cs="Arial"/>
+                <w:i/>
+                <w:sz w:val="24"/>
+                <w:szCs w:val="24"/>
+                <w:highlight w:val="yellow"/>
+              </w:rPr>
+            </m:ctrlPr>
+          </m:accPr>
+          <m:e>
+            <m:r>
+              <m:rPr>
+                <m:sty m:val="b"/>
+              </m:rPr>
+              <w:rPr>
+                <w:rFonts w:ascii="Cambria Math" w:hAnsi="Cambria Math" w:cs="Arial"/>
+                <w:sz w:val="24"/>
+                <w:szCs w:val="24"/>
+                <w:highlight w:val="yellow"/>
+              </w:rPr>
+              <m:t>y</m:t>
+            </m:r>
+          </m:e>
+        </m:acc>
+        <m:r>
+          <w:rPr>
+            <w:rFonts w:ascii="Cambria Math" w:hAnsi="Cambria Math" w:cs="Arial"/>
+            <w:sz w:val="24"/>
+            <w:szCs w:val="24"/>
+            <w:highlight w:val="yellow"/>
+          </w:rPr>
+          <m:t>0+</m:t>
+        </m:r>
+        <m:acc>
+          <m:accPr>
+            <m:ctrlPr>
+              <w:rPr>
+                <w:rFonts w:ascii="Cambria Math" w:hAnsi="Cambria Math" w:cs="Arial"/>
+                <w:i/>
+                <w:sz w:val="24"/>
+                <w:szCs w:val="24"/>
+                <w:highlight w:val="yellow"/>
+              </w:rPr>
+            </m:ctrlPr>
+          </m:accPr>
+          <m:e>
+            <m:r>
+              <m:rPr>
+                <m:sty m:val="b"/>
+              </m:rPr>
+              <w:rPr>
+                <w:rFonts w:ascii="Cambria Math" w:hAnsi="Cambria Math" w:cs="Arial"/>
+                <w:sz w:val="24"/>
+                <w:szCs w:val="24"/>
+                <w:highlight w:val="yellow"/>
+              </w:rPr>
+              <m:t>z</m:t>
+            </m:r>
+          </m:e>
+        </m:acc>
+        <m:d>
+          <m:dPr>
+            <m:ctrlPr>
+              <w:rPr>
+                <w:rFonts w:ascii="Cambria Math" w:hAnsi="Cambria Math" w:cs="Arial"/>
+                <w:i/>
+                <w:sz w:val="24"/>
+                <w:szCs w:val="24"/>
+                <w:highlight w:val="yellow"/>
+              </w:rPr>
+            </m:ctrlPr>
+          </m:dPr>
+          <m:e>
+            <m:r>
+              <w:rPr>
+                <w:rFonts w:ascii="Cambria Math" w:hAnsi="Cambria Math" w:cs="Arial"/>
+                <w:sz w:val="24"/>
+                <w:szCs w:val="24"/>
+                <w:highlight w:val="yellow"/>
+              </w:rPr>
+              <m:t>6xy-4y</m:t>
+            </m:r>
+          </m:e>
+        </m:d>
+      </m:oMath>
     </w:p>
     <w:p>
       <w:pPr>
         <w:rPr>
-          <w:rFonts w:ascii="Cambria Math" w:hAnsi="Cambria Math" w:cs="Arial"/>
+          <w:rFonts w:ascii="Courier New" w:eastAsiaTheme="minorEastAsia" w:hAnsi="Courier New" w:cs="Courier New"/>
           <w:sz w:val="24"/>
           <w:szCs w:val="24"/>
         </w:rPr>
       </w:pPr>
+      <m:oMath>
+        <m:sSub>
+          <m:sSubPr>
+            <m:ctrlPr>
+              <w:rPr>
+                <w:rFonts w:ascii="Cambria Math" w:hAnsi="Cambria Math" w:cs="Arial"/>
+                <w:i/>
+                <w:sz w:val="24"/>
+                <w:szCs w:val="24"/>
+              </w:rPr>
+            </m:ctrlPr>
+          </m:sSubPr>
+          <m:e>
+            <m:r>
+              <w:rPr>
+                <w:rFonts w:ascii="Cambria Math" w:hAnsi="Cambria Math" w:cs="Arial"/>
+                <w:sz w:val="24"/>
+                <w:szCs w:val="24"/>
+              </w:rPr>
+              <m:t>[</m:t>
+            </m:r>
+            <m:r>
+              <m:rPr>
+                <m:nor/>
+              </m:rPr>
+              <w:rPr>
+                <w:rFonts w:ascii="Cambria Math" w:hAnsi="Cambria Math" w:cs="Arial"/>
+                <w:sz w:val="24"/>
+                <w:szCs w:val="24"/>
+              </w:rPr>
+              <m:t xml:space="preserve">∇ x </m:t>
+            </m:r>
+            <m:r>
+              <m:rPr>
+                <m:nor/>
+              </m:rPr>
+              <w:rPr>
+                <w:rFonts w:ascii="Cambria Math" w:hAnsi="Cambria Math" w:cs="Arial"/>
+                <w:sz w:val="24"/>
+                <w:szCs w:val="24"/>
+              </w:rPr>
+              <m:t>A</m:t>
+            </m:r>
+            <m:r>
+              <w:rPr>
+                <w:rFonts w:ascii="Cambria Math" w:hAnsi="Cambria Math" w:cs="Arial"/>
+                <w:sz w:val="24"/>
+                <w:szCs w:val="24"/>
+              </w:rPr>
+              <m:t>]</m:t>
+            </m:r>
+          </m:e>
+          <m:sub>
+            <m:r>
+              <w:rPr>
+                <w:rFonts w:ascii="Cambria Math" w:hAnsi="Cambria Math" w:cs="Arial"/>
+                <w:sz w:val="24"/>
+                <w:szCs w:val="24"/>
+              </w:rPr>
+              <m:t>(1,1,1)</m:t>
+            </m:r>
+          </m:sub>
+        </m:sSub>
+      </m:oMath>
+      <w:r>
+        <w:rPr>
+          <w:rFonts w:ascii="Courier New" w:eastAsiaTheme="minorEastAsia" w:hAnsi="Courier New" w:cs="Courier New"/>
+          <w:sz w:val="24"/>
+          <w:szCs w:val="24"/>
+        </w:rPr>
+        <w:t xml:space="preserve"> = </w:t>
+      </w:r>
+      <m:oMath>
+        <m:acc>
+          <m:accPr>
+            <m:ctrlPr>
+              <w:rPr>
+                <w:rFonts w:ascii="Cambria Math" w:hAnsi="Cambria Math" w:cs="Arial"/>
+                <w:i/>
+                <w:sz w:val="24"/>
+                <w:szCs w:val="24"/>
+              </w:rPr>
+            </m:ctrlPr>
+          </m:accPr>
+          <m:e>
+            <m:r>
+              <m:rPr>
+                <m:sty m:val="b"/>
+              </m:rPr>
+              <w:rPr>
+                <w:rFonts w:ascii="Cambria Math" w:hAnsi="Cambria Math" w:cs="Arial"/>
+                <w:sz w:val="24"/>
+                <w:szCs w:val="24"/>
+              </w:rPr>
+              <m:t>x</m:t>
+            </m:r>
+          </m:e>
+        </m:acc>
+        <m:r>
+          <w:rPr>
+            <w:rFonts w:ascii="Cambria Math" w:hAnsi="Cambria Math" w:cs="Arial"/>
+            <w:sz w:val="24"/>
+            <w:szCs w:val="24"/>
+          </w:rPr>
+          <m:t>0+</m:t>
+        </m:r>
+        <m:acc>
+          <m:accPr>
+            <m:ctrlPr>
+              <w:rPr>
+                <w:rFonts w:ascii="Cambria Math" w:hAnsi="Cambria Math" w:cs="Arial"/>
+                <w:i/>
+                <w:sz w:val="24"/>
+                <w:szCs w:val="24"/>
+              </w:rPr>
+            </m:ctrlPr>
+          </m:accPr>
+          <m:e>
+            <m:r>
+              <m:rPr>
+                <m:sty m:val="b"/>
+              </m:rPr>
+              <w:rPr>
+                <w:rFonts w:ascii="Cambria Math" w:hAnsi="Cambria Math" w:cs="Arial"/>
+                <w:sz w:val="24"/>
+                <w:szCs w:val="24"/>
+              </w:rPr>
+              <m:t>y</m:t>
+            </m:r>
+          </m:e>
+        </m:acc>
+        <m:r>
+          <w:rPr>
+            <w:rFonts w:ascii="Cambria Math" w:hAnsi="Cambria Math" w:cs="Arial"/>
+            <w:sz w:val="24"/>
+            <w:szCs w:val="24"/>
+          </w:rPr>
+          <m:t>0+</m:t>
+        </m:r>
+        <m:acc>
+          <m:accPr>
+            <m:ctrlPr>
+              <w:rPr>
+                <w:rFonts w:ascii="Cambria Math" w:hAnsi="Cambria Math" w:cs="Arial"/>
+                <w:i/>
+                <w:sz w:val="24"/>
+                <w:szCs w:val="24"/>
+              </w:rPr>
+            </m:ctrlPr>
+          </m:accPr>
+          <m:e>
+            <m:r>
+              <m:rPr>
+                <m:sty m:val="b"/>
+              </m:rPr>
+              <w:rPr>
+                <w:rFonts w:ascii="Cambria Math" w:hAnsi="Cambria Math" w:cs="Arial"/>
+                <w:sz w:val="24"/>
+                <w:szCs w:val="24"/>
+              </w:rPr>
+              <m:t>z</m:t>
+            </m:r>
+          </m:e>
+        </m:acc>
+        <m:d>
+          <m:dPr>
+            <m:ctrlPr>
+              <w:rPr>
+                <w:rFonts w:ascii="Cambria Math" w:hAnsi="Cambria Math" w:cs="Arial"/>
+                <w:i/>
+                <w:sz w:val="24"/>
+                <w:szCs w:val="24"/>
+              </w:rPr>
+            </m:ctrlPr>
+          </m:dPr>
+          <m:e>
+            <m:r>
+              <w:rPr>
+                <w:rFonts w:ascii="Cambria Math" w:hAnsi="Cambria Math" w:cs="Arial"/>
+                <w:sz w:val="24"/>
+                <w:szCs w:val="24"/>
+              </w:rPr>
+              <m:t>6</m:t>
+            </m:r>
+            <m:d>
+              <m:dPr>
+                <m:ctrlPr>
+                  <w:rPr>
+                    <w:rFonts w:ascii="Cambria Math" w:hAnsi="Cambria Math" w:cs="Arial"/>
+                    <w:i/>
+                    <w:sz w:val="24"/>
+                    <w:szCs w:val="24"/>
+                  </w:rPr>
+                </m:ctrlPr>
+              </m:dPr>
+              <m:e>
+                <m:r>
+                  <w:rPr>
+                    <w:rFonts w:ascii="Cambria Math" w:hAnsi="Cambria Math" w:cs="Arial"/>
+                    <w:sz w:val="24"/>
+                    <w:szCs w:val="24"/>
+                  </w:rPr>
+                  <m:t>1</m:t>
+                </m:r>
+              </m:e>
+            </m:d>
+            <m:d>
+              <m:dPr>
+                <m:ctrlPr>
+                  <w:rPr>
+                    <w:rFonts w:ascii="Cambria Math" w:hAnsi="Cambria Math" w:cs="Arial"/>
+                    <w:i/>
+                    <w:sz w:val="24"/>
+                    <w:szCs w:val="24"/>
+                  </w:rPr>
+                </m:ctrlPr>
+              </m:dPr>
+              <m:e>
+                <m:r>
+                  <w:rPr>
+                    <w:rFonts w:ascii="Cambria Math" w:hAnsi="Cambria Math" w:cs="Arial"/>
+                    <w:sz w:val="24"/>
+                    <w:szCs w:val="24"/>
+                  </w:rPr>
+                  <m:t>1</m:t>
+                </m:r>
+              </m:e>
+            </m:d>
+            <m:r>
+              <w:rPr>
+                <w:rFonts w:ascii="Cambria Math" w:hAnsi="Cambria Math" w:cs="Arial"/>
+                <w:sz w:val="24"/>
+                <w:szCs w:val="24"/>
+              </w:rPr>
+              <m:t>-4</m:t>
+            </m:r>
+            <m:d>
+              <m:dPr>
+                <m:ctrlPr>
+                  <w:rPr>
+                    <w:rFonts w:ascii="Cambria Math" w:hAnsi="Cambria Math" w:cs="Arial"/>
+                    <w:i/>
+                    <w:sz w:val="24"/>
+                    <w:szCs w:val="24"/>
+                  </w:rPr>
+                </m:ctrlPr>
+              </m:dPr>
+              <m:e>
+                <m:r>
+                  <w:rPr>
+                    <w:rFonts w:ascii="Cambria Math" w:hAnsi="Cambria Math" w:cs="Arial"/>
+                    <w:sz w:val="24"/>
+                    <w:szCs w:val="24"/>
+                  </w:rPr>
+                  <m:t>1</m:t>
+                </m:r>
+              </m:e>
+            </m:d>
+          </m:e>
+        </m:d>
+        <m:r>
+          <w:rPr>
+            <w:rFonts w:ascii="Cambria Math" w:hAnsi="Cambria Math" w:cs="Arial"/>
+            <w:sz w:val="24"/>
+            <w:szCs w:val="24"/>
+          </w:rPr>
+          <m:t>=</m:t>
+        </m:r>
+        <m:d>
+          <m:dPr>
+            <m:begChr m:val="〈"/>
+            <m:endChr m:val="〉"/>
+            <m:ctrlPr>
+              <w:rPr>
+                <w:rFonts w:ascii="Cambria Math" w:hAnsi="Cambria Math" w:cs="Arial"/>
+                <w:i/>
+                <w:sz w:val="24"/>
+                <w:szCs w:val="24"/>
+                <w:highlight w:val="yellow"/>
+              </w:rPr>
+            </m:ctrlPr>
+          </m:dPr>
+          <m:e>
+            <m:r>
+              <w:rPr>
+                <w:rFonts w:ascii="Cambria Math" w:hAnsi="Cambria Math" w:cs="Arial"/>
+                <w:sz w:val="24"/>
+                <w:szCs w:val="24"/>
+                <w:highlight w:val="yellow"/>
+              </w:rPr>
+              <m:t>0,0,2</m:t>
+            </m:r>
+          </m:e>
+        </m:d>
+      </m:oMath>
+    </w:p>
+    <w:p>
+      <w:pPr>
+        <w:rPr>
+          <w:rFonts w:ascii="Cambria Math" w:hAnsi="Cambria Math" w:cs="Arial"/>
+          <w:sz w:val="24"/>
+          <w:szCs w:val="24"/>
+        </w:rPr>
+      </w:pPr>
+      <w:r>
+        <w:rPr>
+          <w:rFonts w:ascii="Cambria Math" w:hAnsi="Cambria Math" w:cs="Arial"/>
+          <w:sz w:val="24"/>
+          <w:szCs w:val="24"/>
+        </w:rPr>
+        <w:br w:type="page"/>
+      </w:r>
     </w:p>
     <w:p>
       <w:pPr>
@@ -3521,6 +5997,7 @@
           <w:sz w:val="24"/>
           <w:szCs w:val="24"/>
         </w:rPr>
+        <w:lastRenderedPageBreak/>
         <w:t xml:space="preserve">Using the MATLAB symbolic capability along with the </w:t>
       </w:r>
       <w:proofErr w:type="gramStart"/>
@@ -3910,7 +6387,54 @@
         </w:rPr>
       </w:pPr>
     </w:p>
-    <w:p/>
+    <w:p>
+      <w:pPr>
+        <w:jc w:val="center"/>
+      </w:pPr>
+      <w:r>
+        <w:drawing>
+          <wp:inline distT="0" distB="0" distL="0" distR="0" wp14:anchorId="7F09081B" wp14:editId="0E058D30">
+            <wp:extent cx="6175333" cy="2368062"/>
+            <wp:effectExtent l="0" t="0" r="0" b="0"/>
+            <wp:docPr id="1240047474" name="Picture 1"/>
+            <wp:cNvGraphicFramePr>
+              <a:graphicFrameLocks xmlns:a="http://schemas.openxmlformats.org/drawingml/2006/main" noChangeAspect="1"/>
+            </wp:cNvGraphicFramePr>
+            <a:graphic xmlns:a="http://schemas.openxmlformats.org/drawingml/2006/main">
+              <a:graphicData uri="http://schemas.openxmlformats.org/drawingml/2006/picture">
+                <pic:pic xmlns:pic="http://schemas.openxmlformats.org/drawingml/2006/picture">
+                  <pic:nvPicPr>
+                    <pic:cNvPr id="1240047474" name="Picture 1"/>
+                    <pic:cNvPicPr/>
+                  </pic:nvPicPr>
+                  <pic:blipFill>
+                    <a:blip r:embed="rId6">
+                      <a:extLst>
+                        <a:ext uri="{28A0092B-C50C-407E-A947-70E740481C1C}">
+                          <a14:useLocalDpi xmlns:a14="http://schemas.microsoft.com/office/drawing/2010/main" val="0"/>
+                        </a:ext>
+                      </a:extLst>
+                    </a:blip>
+                    <a:stretch>
+                      <a:fillRect/>
+                    </a:stretch>
+                  </pic:blipFill>
+                  <pic:spPr>
+                    <a:xfrm>
+                      <a:off x="0" y="0"/>
+                      <a:ext cx="6181425" cy="2370398"/>
+                    </a:xfrm>
+                    <a:prstGeom prst="rect">
+                      <a:avLst/>
+                    </a:prstGeom>
+                  </pic:spPr>
+                </pic:pic>
+              </a:graphicData>
+            </a:graphic>
+          </wp:inline>
+        </w:drawing>
+      </w:r>
+    </w:p>
     <w:sectPr>
       <w:pgSz w:w="12240" w:h="15840"/>
       <w:pgMar w:top="1440" w:right="1440" w:bottom="1440" w:left="1440" w:header="720" w:footer="720" w:gutter="0"/>
@@ -4421,7 +6945,6 @@
   <w:style w:type="character" w:default="1" w:styleId="DefaultParagraphFont">
     <w:name w:val="Default Paragraph Font"/>
     <w:uiPriority w:val="1"/>
-    <w:semiHidden/>
     <w:unhideWhenUsed/>
   </w:style>
   <w:style w:type="table" w:default="1" w:styleId="TableNormal">
@@ -4455,6 +6978,16 @@
       <w:ind w:left="720"/>
       <w:contextualSpacing/>
     </w:pPr>
+  </w:style>
+  <w:style w:type="character" w:styleId="PlaceholderText">
+    <w:name w:val="Placeholder Text"/>
+    <w:basedOn w:val="DefaultParagraphFont"/>
+    <w:uiPriority w:val="99"/>
+    <w:semiHidden/>
+    <w:rsid w:val="0034654B"/>
+    <w:rPr>
+      <w:color w:val="666666"/>
+    </w:rPr>
   </w:style>
 </w:styles>
 </file>

</xml_diff>